<commit_message>
R scripts are modified
</commit_message>
<xml_diff>
--- a/Instruction_files/Carbon_balance_model_instruction.docx
+++ b/Instruction_files/Carbon_balance_model_instruction.docx
@@ -12,6 +12,7 @@
         </w:rPr>
       </w:pPr>
       <w:bookmarkStart w:id="0" w:name="_GoBack"/>
+      <w:bookmarkEnd w:id="0"/>
       <w:r>
         <w:rPr>
           <w:rFonts w:ascii="Times New Roman" w:hAnsi="Times New Roman" w:cs="Times New Roman"/>
@@ -7010,6 +7011,7 @@
         <w:rPr>
           <w:rFonts w:ascii="Times New Roman" w:hAnsi="Times New Roman" w:cs="Times New Roman"/>
         </w:rPr>
+        <w:lastRenderedPageBreak/>
         <w:t>R</w:t>
       </w:r>
       <w:r>
@@ -8621,6 +8623,7 @@
           <w:b/>
           <w:u w:val="single"/>
         </w:rPr>
+        <w:lastRenderedPageBreak/>
         <w:t>CBM structure</w:t>
       </w:r>
     </w:p>
@@ -12110,6 +12113,7 @@
           <w:b/>
           <w:u w:val="single"/>
         </w:rPr>
+        <w:lastRenderedPageBreak/>
         <w:t>MCMC Algorithm settings</w:t>
       </w:r>
     </w:p>
@@ -13109,7 +13113,6 @@
         </w:rPr>
       </w:pPr>
     </w:p>
-    <w:bookmarkEnd w:id="0"/>
     <w:sectPr>
       <w:footerReference w:type="even" r:id="rId10"/>
       <w:footerReference w:type="default" r:id="rId11"/>
@@ -13117,6 +13120,7 @@
       <w:pgMar w:top="1440" w:right="1800" w:bottom="1440" w:left="1800" w:header="708" w:footer="708" w:gutter="0"/>
       <w:cols w:space="708"/>
       <w:docGrid w:linePitch="360"/>
+      <w:printerSettings r:id="rId12"/>
     </w:sectPr>
   </w:body>
 </w:document>
@@ -15523,7 +15527,7 @@
 </file>
 
 <file path=customXml/itemProps1.xml><?xml version="1.0" encoding="utf-8"?>
-<ds:datastoreItem xmlns:ds="http://schemas.openxmlformats.org/officeDocument/2006/customXml" ds:itemID="{C9875078-69F2-B24A-9936-F56531C1E47C}">
+<ds:datastoreItem xmlns:ds="http://schemas.openxmlformats.org/officeDocument/2006/customXml" ds:itemID="{D076FE7F-6566-CC41-9485-C17F9E79648E}">
   <ds:schemaRefs>
     <ds:schemaRef ds:uri="http://schemas.openxmlformats.org/officeDocument/2006/bibliography"/>
   </ds:schemaRefs>

</xml_diff>

<commit_message>
Pot experiment data trial
</commit_message>
<xml_diff>
--- a/Instruction_files/Carbon_balance_model_instruction.docx
+++ b/Instruction_files/Carbon_balance_model_instruction.docx
@@ -11,8 +11,6 @@
           <w:u w:val="single"/>
         </w:rPr>
       </w:pPr>
-      <w:bookmarkStart w:id="0" w:name="_GoBack"/>
-      <w:bookmarkEnd w:id="0"/>
       <w:r>
         <w:rPr>
           <w:rFonts w:ascii="Times New Roman" w:hAnsi="Times New Roman" w:cs="Times New Roman"/>
@@ -1181,16 +1179,1088 @@
       </w:pPr>
       <w:r>
         <w:rPr>
-          <w:rFonts w:ascii="Times New Roman" w:hAnsi="Times New Roman" w:cs="Times New Roman"/>
           <w:noProof/>
           <w:lang w:val="en-US"/>
         </w:rPr>
         <mc:AlternateContent>
           <mc:Choice Requires="wpg">
             <w:drawing>
-              <wp:inline distT="0" distB="0" distL="0" distR="0" wp14:anchorId="5D25C093" wp14:editId="43D17FD9">
-                <wp:extent cx="5029200" cy="3672205"/>
-                <wp:effectExtent l="0" t="0" r="25400" b="36195"/>
+              <wp:anchor distT="0" distB="0" distL="114300" distR="114300" simplePos="0" relativeHeight="251794432" behindDoc="0" locked="0" layoutInCell="1" allowOverlap="1" wp14:anchorId="0796C02C" wp14:editId="23EA353A">
+                <wp:simplePos x="0" y="0"/>
+                <wp:positionH relativeFrom="column">
+                  <wp:posOffset>69850</wp:posOffset>
+                </wp:positionH>
+                <wp:positionV relativeFrom="paragraph">
+                  <wp:posOffset>2995295</wp:posOffset>
+                </wp:positionV>
+                <wp:extent cx="4803775" cy="1514475"/>
+                <wp:effectExtent l="0" t="0" r="22225" b="34925"/>
+                <wp:wrapNone/>
+                <wp:docPr id="17" name="Group 17"/>
+                <wp:cNvGraphicFramePr/>
+                <a:graphic xmlns:a="http://schemas.openxmlformats.org/drawingml/2006/main">
+                  <a:graphicData uri="http://schemas.microsoft.com/office/word/2010/wordprocessingGroup">
+                    <wpg:wgp>
+                      <wpg:cNvGrpSpPr/>
+                      <wpg:grpSpPr>
+                        <a:xfrm>
+                          <a:off x="0" y="0"/>
+                          <a:ext cx="4803775" cy="1514475"/>
+                          <a:chOff x="0" y="0"/>
+                          <a:chExt cx="4803775" cy="1514475"/>
+                        </a:xfrm>
+                      </wpg:grpSpPr>
+                      <wps:wsp>
+                        <wps:cNvPr id="2" name="Text Box 2"/>
+                        <wps:cNvSpPr txBox="1"/>
+                        <wps:spPr>
+                          <a:xfrm>
+                            <a:off x="1707515" y="259715"/>
+                            <a:ext cx="1257300" cy="233045"/>
+                          </a:xfrm>
+                          <a:prstGeom prst="rect">
+                            <a:avLst/>
+                          </a:prstGeom>
+                          <a:noFill/>
+                          <a:ln>
+                            <a:solidFill>
+                              <a:schemeClr val="tx1"/>
+                            </a:solidFill>
+                          </a:ln>
+                          <a:effectLst/>
+                          <a:extLst>
+                            <a:ext uri="{C572A759-6A51-4108-AA02-DFA0A04FC94B}">
+                              <ma14:wrappingTextBoxFlag xmlns:ma14="http://schemas.microsoft.com/office/mac/drawingml/2011/main"/>
+                            </a:ext>
+                          </a:extLst>
+                        </wps:spPr>
+                        <wps:txbx>
+                          <w:txbxContent>
+                            <w:p>
+                              <w:pPr>
+                                <w:jc w:val="center"/>
+                                <w:rPr>
+                                  <w:rFonts w:ascii="Times New Roman" w:hAnsi="Times New Roman" w:cs="Times New Roman"/>
+                                  <w:sz w:val="22"/>
+                                  <w:szCs w:val="22"/>
+                                </w:rPr>
+                              </w:pPr>
+                              <w:r>
+                                <w:rPr>
+                                  <w:rFonts w:ascii="Times New Roman" w:hAnsi="Times New Roman" w:cs="Times New Roman"/>
+                                  <w:sz w:val="22"/>
+                                  <w:szCs w:val="22"/>
+                                </w:rPr>
+                                <w:t>S</w:t>
+                              </w:r>
+                              <w:r>
+                                <w:rPr>
+                                  <w:rFonts w:ascii="Times New Roman" w:hAnsi="Times New Roman" w:cs="Times New Roman"/>
+                                  <w:sz w:val="22"/>
+                                  <w:szCs w:val="22"/>
+                                  <w:vertAlign w:val="subscript"/>
+                                </w:rPr>
+                                <w:t>stem</w:t>
+                              </w:r>
+                            </w:p>
+                          </w:txbxContent>
+                        </wps:txbx>
+                        <wps:bodyPr rot="0" spcFirstLastPara="0" vertOverflow="overflow" horzOverflow="overflow" vert="horz" wrap="square" lIns="91440" tIns="45720" rIns="91440" bIns="45720" numCol="1" spcCol="0" rtlCol="0" fromWordArt="0" anchor="t" anchorCtr="0" forceAA="0" compatLnSpc="1">
+                          <a:prstTxWarp prst="textNoShape">
+                            <a:avLst/>
+                          </a:prstTxWarp>
+                          <a:noAutofit/>
+                        </wps:bodyPr>
+                      </wps:wsp>
+                      <wps:wsp>
+                        <wps:cNvPr id="3" name="Text Box 3"/>
+                        <wps:cNvSpPr txBox="1"/>
+                        <wps:spPr>
+                          <a:xfrm>
+                            <a:off x="0" y="705485"/>
+                            <a:ext cx="1257300" cy="233045"/>
+                          </a:xfrm>
+                          <a:prstGeom prst="rect">
+                            <a:avLst/>
+                          </a:prstGeom>
+                          <a:noFill/>
+                          <a:ln>
+                            <a:solidFill>
+                              <a:schemeClr val="tx1"/>
+                            </a:solidFill>
+                          </a:ln>
+                          <a:effectLst/>
+                          <a:extLst>
+                            <a:ext uri="{C572A759-6A51-4108-AA02-DFA0A04FC94B}">
+                              <ma14:wrappingTextBoxFlag xmlns:ma14="http://schemas.microsoft.com/office/mac/drawingml/2011/main"/>
+                            </a:ext>
+                          </a:extLst>
+                        </wps:spPr>
+                        <wps:txbx>
+                          <w:txbxContent>
+                            <w:p>
+                              <w:pPr>
+                                <w:jc w:val="center"/>
+                                <w:rPr>
+                                  <w:rFonts w:ascii="Times New Roman" w:hAnsi="Times New Roman" w:cs="Times New Roman"/>
+                                  <w:sz w:val="22"/>
+                                  <w:szCs w:val="22"/>
+                                  <w:vertAlign w:val="subscript"/>
+                                </w:rPr>
+                              </w:pPr>
+                              <w:r>
+                                <w:rPr>
+                                  <w:rFonts w:ascii="Times New Roman" w:hAnsi="Times New Roman" w:cs="Times New Roman"/>
+                                  <w:sz w:val="22"/>
+                                  <w:szCs w:val="22"/>
+                                </w:rPr>
+                                <w:t>M</w:t>
+                              </w:r>
+                              <w:r>
+                                <w:rPr>
+                                  <w:rFonts w:ascii="Times New Roman" w:hAnsi="Times New Roman" w:cs="Times New Roman"/>
+                                  <w:sz w:val="22"/>
+                                  <w:szCs w:val="22"/>
+                                  <w:vertAlign w:val="subscript"/>
+                                </w:rPr>
+                                <w:t>leaf</w:t>
+                              </w:r>
+                            </w:p>
+                          </w:txbxContent>
+                        </wps:txbx>
+                        <wps:bodyPr rot="0" spcFirstLastPara="0" vertOverflow="overflow" horzOverflow="overflow" vert="horz" wrap="square" lIns="91440" tIns="45720" rIns="91440" bIns="45720" numCol="1" spcCol="0" rtlCol="0" fromWordArt="0" anchor="t" anchorCtr="0" forceAA="0" compatLnSpc="1">
+                          <a:prstTxWarp prst="textNoShape">
+                            <a:avLst/>
+                          </a:prstTxWarp>
+                          <a:noAutofit/>
+                        </wps:bodyPr>
+                      </wps:wsp>
+                      <wps:wsp>
+                        <wps:cNvPr id="4" name="Text Box 4"/>
+                        <wps:cNvSpPr txBox="1"/>
+                        <wps:spPr>
+                          <a:xfrm>
+                            <a:off x="3546475" y="252730"/>
+                            <a:ext cx="1257300" cy="233045"/>
+                          </a:xfrm>
+                          <a:prstGeom prst="rect">
+                            <a:avLst/>
+                          </a:prstGeom>
+                          <a:noFill/>
+                          <a:ln>
+                            <a:solidFill>
+                              <a:schemeClr val="tx1"/>
+                            </a:solidFill>
+                          </a:ln>
+                          <a:effectLst/>
+                          <a:extLst>
+                            <a:ext uri="{C572A759-6A51-4108-AA02-DFA0A04FC94B}">
+                              <ma14:wrappingTextBoxFlag xmlns:ma14="http://schemas.microsoft.com/office/mac/drawingml/2011/main"/>
+                            </a:ext>
+                          </a:extLst>
+                        </wps:spPr>
+                        <wps:txbx>
+                          <w:txbxContent>
+                            <w:p>
+                              <w:pPr>
+                                <w:jc w:val="center"/>
+                                <w:rPr>
+                                  <w:rFonts w:ascii="Times New Roman" w:hAnsi="Times New Roman" w:cs="Times New Roman"/>
+                                  <w:sz w:val="22"/>
+                                  <w:szCs w:val="22"/>
+                                </w:rPr>
+                              </w:pPr>
+                              <w:r>
+                                <w:rPr>
+                                  <w:rFonts w:ascii="Times New Roman" w:hAnsi="Times New Roman" w:cs="Times New Roman"/>
+                                  <w:sz w:val="22"/>
+                                  <w:szCs w:val="22"/>
+                                </w:rPr>
+                                <w:t>S</w:t>
+                              </w:r>
+                              <w:r>
+                                <w:rPr>
+                                  <w:rFonts w:ascii="Times New Roman" w:hAnsi="Times New Roman" w:cs="Times New Roman"/>
+                                  <w:sz w:val="22"/>
+                                  <w:szCs w:val="22"/>
+                                  <w:vertAlign w:val="subscript"/>
+                                </w:rPr>
+                                <w:t>root</w:t>
+                              </w:r>
+                            </w:p>
+                            <w:p/>
+                          </w:txbxContent>
+                        </wps:txbx>
+                        <wps:bodyPr rot="0" spcFirstLastPara="0" vertOverflow="overflow" horzOverflow="overflow" vert="horz" wrap="square" lIns="91440" tIns="45720" rIns="91440" bIns="45720" numCol="1" spcCol="0" rtlCol="0" fromWordArt="0" anchor="t" anchorCtr="0" forceAA="0" compatLnSpc="1">
+                          <a:prstTxWarp prst="textNoShape">
+                            <a:avLst/>
+                          </a:prstTxWarp>
+                          <a:noAutofit/>
+                        </wps:bodyPr>
+                      </wps:wsp>
+                      <wps:wsp>
+                        <wps:cNvPr id="8" name="Text Box 8"/>
+                        <wps:cNvSpPr txBox="1"/>
+                        <wps:spPr>
+                          <a:xfrm>
+                            <a:off x="2208530" y="0"/>
+                            <a:ext cx="342900" cy="328930"/>
+                          </a:xfrm>
+                          <a:prstGeom prst="rect">
+                            <a:avLst/>
+                          </a:prstGeom>
+                          <a:noFill/>
+                          <a:ln>
+                            <a:noFill/>
+                          </a:ln>
+                          <a:effectLst/>
+                          <a:extLst>
+                            <a:ext uri="{FAA26D3D-D897-4be2-8F04-BA451C77F1D7}">
+                              <ma14:placeholderFlag xmlns:ma14="http://schemas.microsoft.com/office/mac/drawingml/2011/main"/>
+                            </a:ext>
+                            <a:ext uri="{C572A759-6A51-4108-AA02-DFA0A04FC94B}">
+                              <ma14:wrappingTextBoxFlag xmlns:ma14="http://schemas.microsoft.com/office/mac/drawingml/2011/main"/>
+                            </a:ext>
+                          </a:extLst>
+                        </wps:spPr>
+                        <wps:txbx>
+                          <w:txbxContent>
+                            <w:p>
+                              <w:pPr>
+                                <w:rPr>
+                                  <w:sz w:val="32"/>
+                                  <w:szCs w:val="32"/>
+                                </w:rPr>
+                              </w:pPr>
+                              <w:r>
+                                <w:rPr>
+                                  <w:sz w:val="32"/>
+                                  <w:szCs w:val="32"/>
+                                </w:rPr>
+                                <w:t>+</w:t>
+                              </w:r>
+                            </w:p>
+                          </w:txbxContent>
+                        </wps:txbx>
+                        <wps:bodyPr rot="0" spcFirstLastPara="0" vertOverflow="overflow" horzOverflow="overflow" vert="horz" wrap="square" lIns="91440" tIns="45720" rIns="91440" bIns="45720" numCol="1" spcCol="0" rtlCol="0" fromWordArt="0" anchor="t" anchorCtr="0" forceAA="0" compatLnSpc="1">
+                          <a:prstTxWarp prst="textNoShape">
+                            <a:avLst/>
+                          </a:prstTxWarp>
+                          <a:noAutofit/>
+                        </wps:bodyPr>
+                      </wps:wsp>
+                      <wps:wsp>
+                        <wps:cNvPr id="9" name="Text Box 9"/>
+                        <wps:cNvSpPr txBox="1"/>
+                        <wps:spPr>
+                          <a:xfrm>
+                            <a:off x="4021455" y="1270"/>
+                            <a:ext cx="342900" cy="328930"/>
+                          </a:xfrm>
+                          <a:prstGeom prst="rect">
+                            <a:avLst/>
+                          </a:prstGeom>
+                          <a:noFill/>
+                          <a:ln>
+                            <a:noFill/>
+                          </a:ln>
+                          <a:effectLst/>
+                          <a:extLst>
+                            <a:ext uri="{FAA26D3D-D897-4be2-8F04-BA451C77F1D7}">
+                              <ma14:placeholderFlag xmlns:ma14="http://schemas.microsoft.com/office/mac/drawingml/2011/main"/>
+                            </a:ext>
+                            <a:ext uri="{C572A759-6A51-4108-AA02-DFA0A04FC94B}">
+                              <ma14:wrappingTextBoxFlag xmlns:ma14="http://schemas.microsoft.com/office/mac/drawingml/2011/main"/>
+                            </a:ext>
+                          </a:extLst>
+                        </wps:spPr>
+                        <wps:txbx>
+                          <w:txbxContent>
+                            <w:p>
+                              <w:pPr>
+                                <w:rPr>
+                                  <w:sz w:val="32"/>
+                                  <w:szCs w:val="32"/>
+                                </w:rPr>
+                              </w:pPr>
+                              <w:r>
+                                <w:rPr>
+                                  <w:sz w:val="32"/>
+                                  <w:szCs w:val="32"/>
+                                </w:rPr>
+                                <w:t>+</w:t>
+                              </w:r>
+                            </w:p>
+                          </w:txbxContent>
+                        </wps:txbx>
+                        <wps:bodyPr rot="0" spcFirstLastPara="0" vertOverflow="overflow" horzOverflow="overflow" vert="horz" wrap="square" lIns="91440" tIns="45720" rIns="91440" bIns="45720" numCol="1" spcCol="0" rtlCol="0" fromWordArt="0" anchor="t" anchorCtr="0" forceAA="0" compatLnSpc="1">
+                          <a:prstTxWarp prst="textNoShape">
+                            <a:avLst/>
+                          </a:prstTxWarp>
+                          <a:noAutofit/>
+                        </wps:bodyPr>
+                      </wps:wsp>
+                      <wps:wsp>
+                        <wps:cNvPr id="10" name="Text Box 10"/>
+                        <wps:cNvSpPr txBox="1"/>
+                        <wps:spPr>
+                          <a:xfrm>
+                            <a:off x="492125" y="1270"/>
+                            <a:ext cx="342900" cy="328930"/>
+                          </a:xfrm>
+                          <a:prstGeom prst="rect">
+                            <a:avLst/>
+                          </a:prstGeom>
+                          <a:noFill/>
+                          <a:ln>
+                            <a:noFill/>
+                          </a:ln>
+                          <a:effectLst/>
+                          <a:extLst>
+                            <a:ext uri="{FAA26D3D-D897-4be2-8F04-BA451C77F1D7}">
+                              <ma14:placeholderFlag xmlns:ma14="http://schemas.microsoft.com/office/mac/drawingml/2011/main"/>
+                            </a:ext>
+                            <a:ext uri="{C572A759-6A51-4108-AA02-DFA0A04FC94B}">
+                              <ma14:wrappingTextBoxFlag xmlns:ma14="http://schemas.microsoft.com/office/mac/drawingml/2011/main"/>
+                            </a:ext>
+                          </a:extLst>
+                        </wps:spPr>
+                        <wps:txbx>
+                          <w:txbxContent>
+                            <w:p>
+                              <w:pPr>
+                                <w:rPr>
+                                  <w:sz w:val="32"/>
+                                  <w:szCs w:val="32"/>
+                                </w:rPr>
+                              </w:pPr>
+                              <w:r>
+                                <w:rPr>
+                                  <w:sz w:val="32"/>
+                                  <w:szCs w:val="32"/>
+                                </w:rPr>
+                                <w:t>+</w:t>
+                              </w:r>
+                            </w:p>
+                          </w:txbxContent>
+                        </wps:txbx>
+                        <wps:bodyPr rot="0" spcFirstLastPara="0" vertOverflow="overflow" horzOverflow="overflow" vert="horz" wrap="square" lIns="91440" tIns="45720" rIns="91440" bIns="45720" numCol="1" spcCol="0" rtlCol="0" fromWordArt="0" anchor="t" anchorCtr="0" forceAA="0" compatLnSpc="1">
+                          <a:prstTxWarp prst="textNoShape">
+                            <a:avLst/>
+                          </a:prstTxWarp>
+                          <a:noAutofit/>
+                        </wps:bodyPr>
+                      </wps:wsp>
+                      <wps:wsp>
+                        <wps:cNvPr id="11" name="Text Box 11"/>
+                        <wps:cNvSpPr txBox="1"/>
+                        <wps:spPr>
+                          <a:xfrm>
+                            <a:off x="6350" y="1281430"/>
+                            <a:ext cx="1257300" cy="233045"/>
+                          </a:xfrm>
+                          <a:prstGeom prst="rect">
+                            <a:avLst/>
+                          </a:prstGeom>
+                          <a:noFill/>
+                          <a:ln>
+                            <a:solidFill>
+                              <a:schemeClr val="tx1"/>
+                            </a:solidFill>
+                          </a:ln>
+                          <a:effectLst/>
+                          <a:extLst>
+                            <a:ext uri="{C572A759-6A51-4108-AA02-DFA0A04FC94B}">
+                              <ma14:wrappingTextBoxFlag xmlns:ma14="http://schemas.microsoft.com/office/mac/drawingml/2011/main"/>
+                            </a:ext>
+                          </a:extLst>
+                        </wps:spPr>
+                        <wps:txbx>
+                          <w:txbxContent>
+                            <w:p>
+                              <w:pPr>
+                                <w:jc w:val="center"/>
+                                <w:rPr>
+                                  <w:rFonts w:ascii="Times New Roman" w:hAnsi="Times New Roman" w:cs="Times New Roman"/>
+                                  <w:sz w:val="22"/>
+                                  <w:szCs w:val="22"/>
+                                  <w:vertAlign w:val="subscript"/>
+                                </w:rPr>
+                              </w:pPr>
+                              <w:r>
+                                <w:rPr>
+                                  <w:rFonts w:ascii="Times New Roman" w:hAnsi="Times New Roman" w:cs="Times New Roman"/>
+                                  <w:sz w:val="22"/>
+                                  <w:szCs w:val="22"/>
+                                </w:rPr>
+                                <w:t>C</w:t>
+                              </w:r>
+                              <w:r>
+                                <w:rPr>
+                                  <w:rFonts w:ascii="Times New Roman" w:hAnsi="Times New Roman" w:cs="Times New Roman"/>
+                                  <w:sz w:val="22"/>
+                                  <w:szCs w:val="22"/>
+                                  <w:vertAlign w:val="subscript"/>
+                                </w:rPr>
+                                <w:t>lit</w:t>
+                              </w:r>
+                            </w:p>
+                          </w:txbxContent>
+                        </wps:txbx>
+                        <wps:bodyPr rot="0" spcFirstLastPara="0" vertOverflow="overflow" horzOverflow="overflow" vert="horz" wrap="square" lIns="91440" tIns="45720" rIns="91440" bIns="45720" numCol="1" spcCol="0" rtlCol="0" fromWordArt="0" anchor="t" anchorCtr="0" forceAA="0" compatLnSpc="1">
+                          <a:prstTxWarp prst="textNoShape">
+                            <a:avLst/>
+                          </a:prstTxWarp>
+                          <a:noAutofit/>
+                        </wps:bodyPr>
+                      </wps:wsp>
+                      <wps:wsp>
+                        <wps:cNvPr id="12" name="Text Box 12"/>
+                        <wps:cNvSpPr txBox="1"/>
+                        <wps:spPr>
+                          <a:xfrm>
+                            <a:off x="494030" y="408940"/>
+                            <a:ext cx="342900" cy="328930"/>
+                          </a:xfrm>
+                          <a:prstGeom prst="rect">
+                            <a:avLst/>
+                          </a:prstGeom>
+                          <a:noFill/>
+                          <a:ln>
+                            <a:noFill/>
+                          </a:ln>
+                          <a:effectLst/>
+                          <a:extLst>
+                            <a:ext uri="{FAA26D3D-D897-4be2-8F04-BA451C77F1D7}">
+                              <ma14:placeholderFlag xmlns:ma14="http://schemas.microsoft.com/office/mac/drawingml/2011/main"/>
+                            </a:ext>
+                            <a:ext uri="{C572A759-6A51-4108-AA02-DFA0A04FC94B}">
+                              <ma14:wrappingTextBoxFlag xmlns:ma14="http://schemas.microsoft.com/office/mac/drawingml/2011/main"/>
+                            </a:ext>
+                          </a:extLst>
+                        </wps:spPr>
+                        <wps:txbx>
+                          <w:txbxContent>
+                            <w:p>
+                              <w:pPr>
+                                <w:rPr>
+                                  <w:sz w:val="32"/>
+                                  <w:szCs w:val="32"/>
+                                </w:rPr>
+                              </w:pPr>
+                              <w:r>
+                                <w:rPr>
+                                  <w:sz w:val="32"/>
+                                  <w:szCs w:val="32"/>
+                                </w:rPr>
+                                <w:t>=</w:t>
+                              </w:r>
+                            </w:p>
+                          </w:txbxContent>
+                        </wps:txbx>
+                        <wps:bodyPr rot="0" spcFirstLastPara="0" vertOverflow="overflow" horzOverflow="overflow" vert="horz" wrap="square" lIns="91440" tIns="45720" rIns="91440" bIns="45720" numCol="1" spcCol="0" rtlCol="0" fromWordArt="0" anchor="t" anchorCtr="0" forceAA="0" compatLnSpc="1">
+                          <a:prstTxWarp prst="textNoShape">
+                            <a:avLst/>
+                          </a:prstTxWarp>
+                          <a:noAutofit/>
+                        </wps:bodyPr>
+                      </wps:wsp>
+                      <wps:wsp>
+                        <wps:cNvPr id="13" name="Text Box 13"/>
+                        <wps:cNvSpPr txBox="1"/>
+                        <wps:spPr>
+                          <a:xfrm>
+                            <a:off x="1713230" y="709930"/>
+                            <a:ext cx="1257300" cy="233045"/>
+                          </a:xfrm>
+                          <a:prstGeom prst="rect">
+                            <a:avLst/>
+                          </a:prstGeom>
+                          <a:noFill/>
+                          <a:ln>
+                            <a:solidFill>
+                              <a:schemeClr val="tx1"/>
+                            </a:solidFill>
+                          </a:ln>
+                          <a:effectLst/>
+                          <a:extLst>
+                            <a:ext uri="{C572A759-6A51-4108-AA02-DFA0A04FC94B}">
+                              <ma14:wrappingTextBoxFlag xmlns:ma14="http://schemas.microsoft.com/office/mac/drawingml/2011/main"/>
+                            </a:ext>
+                          </a:extLst>
+                        </wps:spPr>
+                        <wps:txbx>
+                          <w:txbxContent>
+                            <w:p>
+                              <w:pPr>
+                                <w:jc w:val="center"/>
+                                <w:rPr>
+                                  <w:rFonts w:ascii="Times New Roman" w:hAnsi="Times New Roman" w:cs="Times New Roman"/>
+                                  <w:sz w:val="22"/>
+                                  <w:szCs w:val="22"/>
+                                  <w:vertAlign w:val="subscript"/>
+                                </w:rPr>
+                              </w:pPr>
+                              <w:r>
+                                <w:rPr>
+                                  <w:rFonts w:ascii="Times New Roman" w:hAnsi="Times New Roman" w:cs="Times New Roman"/>
+                                  <w:sz w:val="22"/>
+                                  <w:szCs w:val="22"/>
+                                </w:rPr>
+                                <w:t>M</w:t>
+                              </w:r>
+                              <w:r>
+                                <w:rPr>
+                                  <w:rFonts w:ascii="Times New Roman" w:hAnsi="Times New Roman" w:cs="Times New Roman"/>
+                                  <w:sz w:val="22"/>
+                                  <w:szCs w:val="22"/>
+                                  <w:vertAlign w:val="subscript"/>
+                                </w:rPr>
+                                <w:t>stem</w:t>
+                              </w:r>
+                            </w:p>
+                          </w:txbxContent>
+                        </wps:txbx>
+                        <wps:bodyPr rot="0" spcFirstLastPara="0" vertOverflow="overflow" horzOverflow="overflow" vert="horz" wrap="square" lIns="91440" tIns="45720" rIns="91440" bIns="45720" numCol="1" spcCol="0" rtlCol="0" fromWordArt="0" anchor="t" anchorCtr="0" forceAA="0" compatLnSpc="1">
+                          <a:prstTxWarp prst="textNoShape">
+                            <a:avLst/>
+                          </a:prstTxWarp>
+                          <a:noAutofit/>
+                        </wps:bodyPr>
+                      </wps:wsp>
+                      <wps:wsp>
+                        <wps:cNvPr id="14" name="Text Box 14"/>
+                        <wps:cNvSpPr txBox="1"/>
+                        <wps:spPr>
+                          <a:xfrm>
+                            <a:off x="2207260" y="413385"/>
+                            <a:ext cx="342900" cy="328930"/>
+                          </a:xfrm>
+                          <a:prstGeom prst="rect">
+                            <a:avLst/>
+                          </a:prstGeom>
+                          <a:noFill/>
+                          <a:ln>
+                            <a:noFill/>
+                          </a:ln>
+                          <a:effectLst/>
+                          <a:extLst>
+                            <a:ext uri="{FAA26D3D-D897-4be2-8F04-BA451C77F1D7}">
+                              <ma14:placeholderFlag xmlns:ma14="http://schemas.microsoft.com/office/mac/drawingml/2011/main"/>
+                            </a:ext>
+                            <a:ext uri="{C572A759-6A51-4108-AA02-DFA0A04FC94B}">
+                              <ma14:wrappingTextBoxFlag xmlns:ma14="http://schemas.microsoft.com/office/mac/drawingml/2011/main"/>
+                            </a:ext>
+                          </a:extLst>
+                        </wps:spPr>
+                        <wps:txbx>
+                          <w:txbxContent>
+                            <w:p>
+                              <w:pPr>
+                                <w:rPr>
+                                  <w:sz w:val="32"/>
+                                  <w:szCs w:val="32"/>
+                                </w:rPr>
+                              </w:pPr>
+                              <w:r>
+                                <w:rPr>
+                                  <w:sz w:val="32"/>
+                                  <w:szCs w:val="32"/>
+                                </w:rPr>
+                                <w:t>=</w:t>
+                              </w:r>
+                            </w:p>
+                          </w:txbxContent>
+                        </wps:txbx>
+                        <wps:bodyPr rot="0" spcFirstLastPara="0" vertOverflow="overflow" horzOverflow="overflow" vert="horz" wrap="square" lIns="91440" tIns="45720" rIns="91440" bIns="45720" numCol="1" spcCol="0" rtlCol="0" fromWordArt="0" anchor="t" anchorCtr="0" forceAA="0" compatLnSpc="1">
+                          <a:prstTxWarp prst="textNoShape">
+                            <a:avLst/>
+                          </a:prstTxWarp>
+                          <a:noAutofit/>
+                        </wps:bodyPr>
+                      </wps:wsp>
+                      <wps:wsp>
+                        <wps:cNvPr id="15" name="Text Box 15"/>
+                        <wps:cNvSpPr txBox="1"/>
+                        <wps:spPr>
+                          <a:xfrm>
+                            <a:off x="3543300" y="709930"/>
+                            <a:ext cx="1257300" cy="233045"/>
+                          </a:xfrm>
+                          <a:prstGeom prst="rect">
+                            <a:avLst/>
+                          </a:prstGeom>
+                          <a:noFill/>
+                          <a:ln>
+                            <a:solidFill>
+                              <a:schemeClr val="tx1"/>
+                            </a:solidFill>
+                          </a:ln>
+                          <a:effectLst/>
+                          <a:extLst>
+                            <a:ext uri="{C572A759-6A51-4108-AA02-DFA0A04FC94B}">
+                              <ma14:wrappingTextBoxFlag xmlns:ma14="http://schemas.microsoft.com/office/mac/drawingml/2011/main"/>
+                            </a:ext>
+                          </a:extLst>
+                        </wps:spPr>
+                        <wps:txbx>
+                          <w:txbxContent>
+                            <w:p>
+                              <w:pPr>
+                                <w:jc w:val="center"/>
+                                <w:rPr>
+                                  <w:rFonts w:ascii="Times New Roman" w:hAnsi="Times New Roman" w:cs="Times New Roman"/>
+                                  <w:sz w:val="22"/>
+                                  <w:szCs w:val="22"/>
+                                  <w:vertAlign w:val="subscript"/>
+                                </w:rPr>
+                              </w:pPr>
+                              <w:r>
+                                <w:rPr>
+                                  <w:rFonts w:ascii="Times New Roman" w:hAnsi="Times New Roman" w:cs="Times New Roman"/>
+                                  <w:sz w:val="22"/>
+                                  <w:szCs w:val="22"/>
+                                </w:rPr>
+                                <w:t>M</w:t>
+                              </w:r>
+                              <w:r>
+                                <w:rPr>
+                                  <w:rFonts w:ascii="Times New Roman" w:hAnsi="Times New Roman" w:cs="Times New Roman"/>
+                                  <w:sz w:val="22"/>
+                                  <w:szCs w:val="22"/>
+                                  <w:vertAlign w:val="subscript"/>
+                                </w:rPr>
+                                <w:t>root</w:t>
+                              </w:r>
+                            </w:p>
+                          </w:txbxContent>
+                        </wps:txbx>
+                        <wps:bodyPr rot="0" spcFirstLastPara="0" vertOverflow="overflow" horzOverflow="overflow" vert="horz" wrap="square" lIns="91440" tIns="45720" rIns="91440" bIns="45720" numCol="1" spcCol="0" rtlCol="0" fromWordArt="0" anchor="t" anchorCtr="0" forceAA="0" compatLnSpc="1">
+                          <a:prstTxWarp prst="textNoShape">
+                            <a:avLst/>
+                          </a:prstTxWarp>
+                          <a:noAutofit/>
+                        </wps:bodyPr>
+                      </wps:wsp>
+                      <wps:wsp>
+                        <wps:cNvPr id="16" name="Text Box 16"/>
+                        <wps:cNvSpPr txBox="1"/>
+                        <wps:spPr>
+                          <a:xfrm>
+                            <a:off x="4028440" y="413385"/>
+                            <a:ext cx="342900" cy="328930"/>
+                          </a:xfrm>
+                          <a:prstGeom prst="rect">
+                            <a:avLst/>
+                          </a:prstGeom>
+                          <a:noFill/>
+                          <a:ln>
+                            <a:noFill/>
+                          </a:ln>
+                          <a:effectLst/>
+                          <a:extLst>
+                            <a:ext uri="{FAA26D3D-D897-4be2-8F04-BA451C77F1D7}">
+                              <ma14:placeholderFlag xmlns:ma14="http://schemas.microsoft.com/office/mac/drawingml/2011/main"/>
+                            </a:ext>
+                            <a:ext uri="{C572A759-6A51-4108-AA02-DFA0A04FC94B}">
+                              <ma14:wrappingTextBoxFlag xmlns:ma14="http://schemas.microsoft.com/office/mac/drawingml/2011/main"/>
+                            </a:ext>
+                          </a:extLst>
+                        </wps:spPr>
+                        <wps:txbx>
+                          <w:txbxContent>
+                            <w:p>
+                              <w:pPr>
+                                <w:rPr>
+                                  <w:sz w:val="32"/>
+                                  <w:szCs w:val="32"/>
+                                </w:rPr>
+                              </w:pPr>
+                              <w:r>
+                                <w:rPr>
+                                  <w:sz w:val="32"/>
+                                  <w:szCs w:val="32"/>
+                                </w:rPr>
+                                <w:t>=</w:t>
+                              </w:r>
+                            </w:p>
+                          </w:txbxContent>
+                        </wps:txbx>
+                        <wps:bodyPr rot="0" spcFirstLastPara="0" vertOverflow="overflow" horzOverflow="overflow" vert="horz" wrap="square" lIns="91440" tIns="45720" rIns="91440" bIns="45720" numCol="1" spcCol="0" rtlCol="0" fromWordArt="0" anchor="t" anchorCtr="0" forceAA="0" compatLnSpc="1">
+                          <a:prstTxWarp prst="textNoShape">
+                            <a:avLst/>
+                          </a:prstTxWarp>
+                          <a:noAutofit/>
+                        </wps:bodyPr>
+                      </wps:wsp>
+                    </wpg:wgp>
+                  </a:graphicData>
+                </a:graphic>
+              </wp:anchor>
+            </w:drawing>
+          </mc:Choice>
+          <mc:Fallback>
+            <w:pict>
+              <v:group id="Group 17" o:spid="_x0000_s1026" style="position:absolute;margin-left:5.5pt;margin-top:235.85pt;width:378.25pt;height:119.25pt;z-index:251794432" coordsize="4803775,1514475" o:gfxdata="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">
+                <v:shapetype id="_x0000_t202" coordsize="21600,21600" o:spt="202" path="m0,0l0,21600,21600,21600,21600,0xe">
+                  <v:stroke joinstyle="miter"/>
+                  <v:path gradientshapeok="t" o:connecttype="rect"/>
+                </v:shapetype>
+                <v:shape id="Text Box 2" o:spid="_x0000_s1027" type="#_x0000_t202" style="position:absolute;left:1707515;top:259715;width:1257300;height:233045;visibility:visible;mso-wrap-style:square;v-text-anchor:top" o:gfxdata="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" filled="f" strokecolor="black [3213]">
+                  <v:textbox>
+                    <w:txbxContent>
+                      <w:p>
+                        <w:pPr>
+                          <w:jc w:val="center"/>
+                          <w:rPr>
+                            <w:rFonts w:ascii="Times New Roman" w:hAnsi="Times New Roman" w:cs="Times New Roman"/>
+                            <w:sz w:val="22"/>
+                            <w:szCs w:val="22"/>
+                          </w:rPr>
+                        </w:pPr>
+                        <w:r>
+                          <w:rPr>
+                            <w:rFonts w:ascii="Times New Roman" w:hAnsi="Times New Roman" w:cs="Times New Roman"/>
+                            <w:sz w:val="22"/>
+                            <w:szCs w:val="22"/>
+                          </w:rPr>
+                          <w:t>S</w:t>
+                        </w:r>
+                        <w:r>
+                          <w:rPr>
+                            <w:rFonts w:ascii="Times New Roman" w:hAnsi="Times New Roman" w:cs="Times New Roman"/>
+                            <w:sz w:val="22"/>
+                            <w:szCs w:val="22"/>
+                            <w:vertAlign w:val="subscript"/>
+                          </w:rPr>
+                          <w:t>stem</w:t>
+                        </w:r>
+                      </w:p>
+                    </w:txbxContent>
+                  </v:textbox>
+                </v:shape>
+                <v:shape id="Text Box 3" o:spid="_x0000_s1028" type="#_x0000_t202" style="position:absolute;top:705485;width:1257300;height:233045;visibility:visible;mso-wrap-style:square;v-text-anchor:top" o:gfxdata="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" filled="f" strokecolor="black [3213]">
+                  <v:textbox>
+                    <w:txbxContent>
+                      <w:p>
+                        <w:pPr>
+                          <w:jc w:val="center"/>
+                          <w:rPr>
+                            <w:rFonts w:ascii="Times New Roman" w:hAnsi="Times New Roman" w:cs="Times New Roman"/>
+                            <w:sz w:val="22"/>
+                            <w:szCs w:val="22"/>
+                            <w:vertAlign w:val="subscript"/>
+                          </w:rPr>
+                        </w:pPr>
+                        <w:r>
+                          <w:rPr>
+                            <w:rFonts w:ascii="Times New Roman" w:hAnsi="Times New Roman" w:cs="Times New Roman"/>
+                            <w:sz w:val="22"/>
+                            <w:szCs w:val="22"/>
+                          </w:rPr>
+                          <w:t>M</w:t>
+                        </w:r>
+                        <w:r>
+                          <w:rPr>
+                            <w:rFonts w:ascii="Times New Roman" w:hAnsi="Times New Roman" w:cs="Times New Roman"/>
+                            <w:sz w:val="22"/>
+                            <w:szCs w:val="22"/>
+                            <w:vertAlign w:val="subscript"/>
+                          </w:rPr>
+                          <w:t>leaf</w:t>
+                        </w:r>
+                      </w:p>
+                    </w:txbxContent>
+                  </v:textbox>
+                </v:shape>
+                <v:shape id="Text Box 4" o:spid="_x0000_s1029" type="#_x0000_t202" style="position:absolute;left:3546475;top:252730;width:1257300;height:233045;visibility:visible;mso-wrap-style:square;v-text-anchor:top" o:gfxdata="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" filled="f" strokecolor="black [3213]">
+                  <v:textbox>
+                    <w:txbxContent>
+                      <w:p>
+                        <w:pPr>
+                          <w:jc w:val="center"/>
+                          <w:rPr>
+                            <w:rFonts w:ascii="Times New Roman" w:hAnsi="Times New Roman" w:cs="Times New Roman"/>
+                            <w:sz w:val="22"/>
+                            <w:szCs w:val="22"/>
+                          </w:rPr>
+                        </w:pPr>
+                        <w:r>
+                          <w:rPr>
+                            <w:rFonts w:ascii="Times New Roman" w:hAnsi="Times New Roman" w:cs="Times New Roman"/>
+                            <w:sz w:val="22"/>
+                            <w:szCs w:val="22"/>
+                          </w:rPr>
+                          <w:t>S</w:t>
+                        </w:r>
+                        <w:r>
+                          <w:rPr>
+                            <w:rFonts w:ascii="Times New Roman" w:hAnsi="Times New Roman" w:cs="Times New Roman"/>
+                            <w:sz w:val="22"/>
+                            <w:szCs w:val="22"/>
+                            <w:vertAlign w:val="subscript"/>
+                          </w:rPr>
+                          <w:t>root</w:t>
+                        </w:r>
+                      </w:p>
+                      <w:p/>
+                    </w:txbxContent>
+                  </v:textbox>
+                </v:shape>
+                <v:shape id="Text Box 8" o:spid="_x0000_s1030" type="#_x0000_t202" style="position:absolute;left:2208530;width:342900;height:328930;visibility:visible;mso-wrap-style:square;v-text-anchor:top" o:gfxdata="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" filled="f" stroked="f">
+                  <v:textbox>
+                    <w:txbxContent>
+                      <w:p>
+                        <w:pPr>
+                          <w:rPr>
+                            <w:sz w:val="32"/>
+                            <w:szCs w:val="32"/>
+                          </w:rPr>
+                        </w:pPr>
+                        <w:r>
+                          <w:rPr>
+                            <w:sz w:val="32"/>
+                            <w:szCs w:val="32"/>
+                          </w:rPr>
+                          <w:t>+</w:t>
+                        </w:r>
+                      </w:p>
+                    </w:txbxContent>
+                  </v:textbox>
+                </v:shape>
+                <v:shape id="Text Box 9" o:spid="_x0000_s1031" type="#_x0000_t202" style="position:absolute;left:4021455;top:1270;width:342900;height:328930;visibility:visible;mso-wrap-style:square;v-text-anchor:top" o:gfxdata="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" filled="f" stroked="f">
+                  <v:textbox>
+                    <w:txbxContent>
+                      <w:p>
+                        <w:pPr>
+                          <w:rPr>
+                            <w:sz w:val="32"/>
+                            <w:szCs w:val="32"/>
+                          </w:rPr>
+                        </w:pPr>
+                        <w:r>
+                          <w:rPr>
+                            <w:sz w:val="32"/>
+                            <w:szCs w:val="32"/>
+                          </w:rPr>
+                          <w:t>+</w:t>
+                        </w:r>
+                      </w:p>
+                    </w:txbxContent>
+                  </v:textbox>
+                </v:shape>
+                <v:shape id="Text Box 10" o:spid="_x0000_s1032" type="#_x0000_t202" style="position:absolute;left:492125;top:1270;width:342900;height:328930;visibility:visible;mso-wrap-style:square;v-text-anchor:top" o:gfxdata="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" filled="f" stroked="f">
+                  <v:textbox>
+                    <w:txbxContent>
+                      <w:p>
+                        <w:pPr>
+                          <w:rPr>
+                            <w:sz w:val="32"/>
+                            <w:szCs w:val="32"/>
+                          </w:rPr>
+                        </w:pPr>
+                        <w:r>
+                          <w:rPr>
+                            <w:sz w:val="32"/>
+                            <w:szCs w:val="32"/>
+                          </w:rPr>
+                          <w:t>+</w:t>
+                        </w:r>
+                      </w:p>
+                    </w:txbxContent>
+                  </v:textbox>
+                </v:shape>
+                <v:shape id="Text Box 11" o:spid="_x0000_s1033" type="#_x0000_t202" style="position:absolute;left:6350;top:1281430;width:1257300;height:233045;visibility:visible;mso-wrap-style:square;v-text-anchor:top" o:gfxdata="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" filled="f" strokecolor="black [3213]">
+                  <v:textbox>
+                    <w:txbxContent>
+                      <w:p>
+                        <w:pPr>
+                          <w:jc w:val="center"/>
+                          <w:rPr>
+                            <w:rFonts w:ascii="Times New Roman" w:hAnsi="Times New Roman" w:cs="Times New Roman"/>
+                            <w:sz w:val="22"/>
+                            <w:szCs w:val="22"/>
+                            <w:vertAlign w:val="subscript"/>
+                          </w:rPr>
+                        </w:pPr>
+                        <w:r>
+                          <w:rPr>
+                            <w:rFonts w:ascii="Times New Roman" w:hAnsi="Times New Roman" w:cs="Times New Roman"/>
+                            <w:sz w:val="22"/>
+                            <w:szCs w:val="22"/>
+                          </w:rPr>
+                          <w:t>C</w:t>
+                        </w:r>
+                        <w:r>
+                          <w:rPr>
+                            <w:rFonts w:ascii="Times New Roman" w:hAnsi="Times New Roman" w:cs="Times New Roman"/>
+                            <w:sz w:val="22"/>
+                            <w:szCs w:val="22"/>
+                            <w:vertAlign w:val="subscript"/>
+                          </w:rPr>
+                          <w:t>lit</w:t>
+                        </w:r>
+                      </w:p>
+                    </w:txbxContent>
+                  </v:textbox>
+                </v:shape>
+                <v:shape id="Text Box 12" o:spid="_x0000_s1034" type="#_x0000_t202" style="position:absolute;left:494030;top:408940;width:342900;height:328930;visibility:visible;mso-wrap-style:square;v-text-anchor:top" o:gfxdata="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" filled="f" stroked="f">
+                  <v:textbox>
+                    <w:txbxContent>
+                      <w:p>
+                        <w:pPr>
+                          <w:rPr>
+                            <w:sz w:val="32"/>
+                            <w:szCs w:val="32"/>
+                          </w:rPr>
+                        </w:pPr>
+                        <w:r>
+                          <w:rPr>
+                            <w:sz w:val="32"/>
+                            <w:szCs w:val="32"/>
+                          </w:rPr>
+                          <w:t>=</w:t>
+                        </w:r>
+                      </w:p>
+                    </w:txbxContent>
+                  </v:textbox>
+                </v:shape>
+                <v:shape id="Text Box 13" o:spid="_x0000_s1035" type="#_x0000_t202" style="position:absolute;left:1713230;top:709930;width:1257300;height:233045;visibility:visible;mso-wrap-style:square;v-text-anchor:top" o:gfxdata="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" filled="f" strokecolor="black [3213]">
+                  <v:textbox>
+                    <w:txbxContent>
+                      <w:p>
+                        <w:pPr>
+                          <w:jc w:val="center"/>
+                          <w:rPr>
+                            <w:rFonts w:ascii="Times New Roman" w:hAnsi="Times New Roman" w:cs="Times New Roman"/>
+                            <w:sz w:val="22"/>
+                            <w:szCs w:val="22"/>
+                            <w:vertAlign w:val="subscript"/>
+                          </w:rPr>
+                        </w:pPr>
+                        <w:r>
+                          <w:rPr>
+                            <w:rFonts w:ascii="Times New Roman" w:hAnsi="Times New Roman" w:cs="Times New Roman"/>
+                            <w:sz w:val="22"/>
+                            <w:szCs w:val="22"/>
+                          </w:rPr>
+                          <w:t>M</w:t>
+                        </w:r>
+                        <w:r>
+                          <w:rPr>
+                            <w:rFonts w:ascii="Times New Roman" w:hAnsi="Times New Roman" w:cs="Times New Roman"/>
+                            <w:sz w:val="22"/>
+                            <w:szCs w:val="22"/>
+                            <w:vertAlign w:val="subscript"/>
+                          </w:rPr>
+                          <w:t>stem</w:t>
+                        </w:r>
+                      </w:p>
+                    </w:txbxContent>
+                  </v:textbox>
+                </v:shape>
+                <v:shape id="Text Box 14" o:spid="_x0000_s1036" type="#_x0000_t202" style="position:absolute;left:2207260;top:413385;width:342900;height:328930;visibility:visible;mso-wrap-style:square;v-text-anchor:top" o:gfxdata="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" filled="f" stroked="f">
+                  <v:textbox>
+                    <w:txbxContent>
+                      <w:p>
+                        <w:pPr>
+                          <w:rPr>
+                            <w:sz w:val="32"/>
+                            <w:szCs w:val="32"/>
+                          </w:rPr>
+                        </w:pPr>
+                        <w:r>
+                          <w:rPr>
+                            <w:sz w:val="32"/>
+                            <w:szCs w:val="32"/>
+                          </w:rPr>
+                          <w:t>=</w:t>
+                        </w:r>
+                      </w:p>
+                    </w:txbxContent>
+                  </v:textbox>
+                </v:shape>
+                <v:shape id="Text Box 15" o:spid="_x0000_s1037" type="#_x0000_t202" style="position:absolute;left:3543300;top:709930;width:1257300;height:233045;visibility:visible;mso-wrap-style:square;v-text-anchor:top" o:gfxdata="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" filled="f" strokecolor="black [3213]">
+                  <v:textbox>
+                    <w:txbxContent>
+                      <w:p>
+                        <w:pPr>
+                          <w:jc w:val="center"/>
+                          <w:rPr>
+                            <w:rFonts w:ascii="Times New Roman" w:hAnsi="Times New Roman" w:cs="Times New Roman"/>
+                            <w:sz w:val="22"/>
+                            <w:szCs w:val="22"/>
+                            <w:vertAlign w:val="subscript"/>
+                          </w:rPr>
+                        </w:pPr>
+                        <w:r>
+                          <w:rPr>
+                            <w:rFonts w:ascii="Times New Roman" w:hAnsi="Times New Roman" w:cs="Times New Roman"/>
+                            <w:sz w:val="22"/>
+                            <w:szCs w:val="22"/>
+                          </w:rPr>
+                          <w:t>M</w:t>
+                        </w:r>
+                        <w:r>
+                          <w:rPr>
+                            <w:rFonts w:ascii="Times New Roman" w:hAnsi="Times New Roman" w:cs="Times New Roman"/>
+                            <w:sz w:val="22"/>
+                            <w:szCs w:val="22"/>
+                            <w:vertAlign w:val="subscript"/>
+                          </w:rPr>
+                          <w:t>root</w:t>
+                        </w:r>
+                      </w:p>
+                    </w:txbxContent>
+                  </v:textbox>
+                </v:shape>
+                <v:shape id="Text Box 16" o:spid="_x0000_s1038" type="#_x0000_t202" style="position:absolute;left:4028440;top:413385;width:342900;height:328930;visibility:visible;mso-wrap-style:square;v-text-anchor:top" o:gfxdata="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" filled="f" stroked="f">
+                  <v:textbox>
+                    <w:txbxContent>
+                      <w:p>
+                        <w:pPr>
+                          <w:rPr>
+                            <w:sz w:val="32"/>
+                            <w:szCs w:val="32"/>
+                          </w:rPr>
+                        </w:pPr>
+                        <w:r>
+                          <w:rPr>
+                            <w:sz w:val="32"/>
+                            <w:szCs w:val="32"/>
+                          </w:rPr>
+                          <w:t>=</w:t>
+                        </w:r>
+                      </w:p>
+                    </w:txbxContent>
+                  </v:textbox>
+                </v:shape>
+              </v:group>
+            </w:pict>
+          </mc:Fallback>
+        </mc:AlternateContent>
+      </w:r>
+      <w:r>
+        <w:rPr>
+          <w:noProof/>
+          <w:lang w:val="en-US"/>
+        </w:rPr>
+        <w:t xml:space="preserve"> </w:t>
+      </w:r>
+      <w:bookmarkStart w:id="0" w:name="_GoBack"/>
+      <w:bookmarkEnd w:id="0"/>
+      <w:r>
+        <w:rPr>
+          <w:rFonts w:ascii="Times New Roman" w:hAnsi="Times New Roman" w:cs="Times New Roman"/>
+          <w:noProof/>
+          <w:lang w:val="en-US"/>
+        </w:rPr>
+        <mc:AlternateContent>
+          <mc:Choice Requires="wpg">
+            <w:drawing>
+              <wp:inline distT="0" distB="0" distL="0" distR="0" wp14:anchorId="5D25C093" wp14:editId="3FDA1D68">
+                <wp:extent cx="5060852" cy="4280475"/>
+                <wp:effectExtent l="0" t="0" r="19685" b="114300"/>
                 <wp:docPr id="1" name="Group 1"/>
                 <wp:cNvGraphicFramePr/>
                 <a:graphic xmlns:a="http://schemas.openxmlformats.org/drawingml/2006/main">
@@ -1200,9 +2270,9 @@
                       <wpg:grpSpPr>
                         <a:xfrm>
                           <a:off x="0" y="0"/>
-                          <a:ext cx="5029200" cy="3672205"/>
-                          <a:chOff x="0" y="0"/>
-                          <a:chExt cx="5029200" cy="3672205"/>
+                          <a:ext cx="5060852" cy="4280475"/>
+                          <a:chOff x="-31652" y="0"/>
+                          <a:chExt cx="5060852" cy="4280475"/>
                         </a:xfrm>
                       </wpg:grpSpPr>
                       <wps:wsp>
@@ -1469,8 +2539,8 @@
                         <wps:cNvSpPr txBox="1"/>
                         <wps:spPr>
                           <a:xfrm>
-                            <a:off x="2057400" y="1381760"/>
-                            <a:ext cx="1485900" cy="298450"/>
+                            <a:off x="1939583" y="1193995"/>
+                            <a:ext cx="1714500" cy="486215"/>
                           </a:xfrm>
                           <a:prstGeom prst="rect">
                             <a:avLst/>
@@ -1534,6 +2604,65 @@
                                   <w:szCs w:val="22"/>
                                 </w:rPr>
                               </w:pPr>
+                              <w:r>
+                                <w:rPr>
+                                  <w:rFonts w:ascii="Times New Roman" w:hAnsi="Times New Roman" w:cs="Times New Roman"/>
+                                  <w:sz w:val="22"/>
+                                  <w:szCs w:val="22"/>
+                                </w:rPr>
+                                <w:t>(S</w:t>
+                              </w:r>
+                              <w:r>
+                                <w:rPr>
+                                  <w:rFonts w:ascii="Times New Roman" w:hAnsi="Times New Roman" w:cs="Times New Roman"/>
+                                  <w:sz w:val="22"/>
+                                  <w:szCs w:val="22"/>
+                                  <w:vertAlign w:val="subscript"/>
+                                </w:rPr>
+                                <w:t>leaf</w:t>
+                              </w:r>
+                              <w:r>
+                                <w:rPr>
+                                  <w:rFonts w:ascii="Times New Roman" w:hAnsi="Times New Roman" w:cs="Times New Roman"/>
+                                  <w:sz w:val="22"/>
+                                  <w:szCs w:val="22"/>
+                                </w:rPr>
+                                <w:t xml:space="preserve"> + S</w:t>
+                              </w:r>
+                              <w:r>
+                                <w:rPr>
+                                  <w:rFonts w:ascii="Times New Roman" w:hAnsi="Times New Roman" w:cs="Times New Roman"/>
+                                  <w:sz w:val="22"/>
+                                  <w:szCs w:val="22"/>
+                                  <w:vertAlign w:val="subscript"/>
+                                </w:rPr>
+                                <w:t>stem</w:t>
+                              </w:r>
+                              <w:r>
+                                <w:rPr>
+                                  <w:rFonts w:ascii="Times New Roman" w:hAnsi="Times New Roman" w:cs="Times New Roman"/>
+                                  <w:sz w:val="22"/>
+                                  <w:szCs w:val="22"/>
+                                </w:rPr>
+                                <w:t xml:space="preserve"> + S</w:t>
+                              </w:r>
+                              <w:r>
+                                <w:rPr>
+                                  <w:rFonts w:ascii="Times New Roman" w:hAnsi="Times New Roman" w:cs="Times New Roman"/>
+                                  <w:sz w:val="22"/>
+                                  <w:szCs w:val="22"/>
+                                  <w:vertAlign w:val="subscript"/>
+                                </w:rPr>
+                                <w:t>root</w:t>
+                              </w:r>
+                              <w:r>
+                                <w:rPr>
+                                  <w:rFonts w:ascii="Times New Roman" w:hAnsi="Times New Roman" w:cs="Times New Roman"/>
+                                  <w:sz w:val="22"/>
+                                  <w:szCs w:val="22"/>
+                                </w:rPr>
+                                <w:t>)</w:t>
+                              </w:r>
                             </w:p>
                           </w:txbxContent>
                         </wps:txbx>
@@ -1611,8 +2740,8 @@
                         <wps:cNvCnPr/>
                         <wps:spPr>
                           <a:xfrm flipH="1">
-                            <a:off x="2743200" y="924560"/>
-                            <a:ext cx="1543050" cy="457200"/>
+                            <a:off x="2739683" y="924560"/>
+                            <a:ext cx="1546567" cy="269435"/>
                           </a:xfrm>
                           <a:prstGeom prst="straightConnector1">
                             <a:avLst/>
@@ -2493,7 +3622,7 @@
                         <wps:cNvCnPr/>
                         <wps:spPr>
                           <a:xfrm>
-                            <a:off x="685800" y="3096260"/>
+                            <a:off x="622569" y="3937575"/>
                             <a:ext cx="0" cy="342900"/>
                           </a:xfrm>
                           <a:prstGeom prst="straightConnector1">
@@ -2524,8 +3653,8 @@
                         <wps:cNvSpPr txBox="1"/>
                         <wps:spPr>
                           <a:xfrm>
-                            <a:off x="0" y="3439160"/>
-                            <a:ext cx="1257300" cy="233045"/>
+                            <a:off x="-31652" y="3251112"/>
+                            <a:ext cx="1339948" cy="233045"/>
                           </a:xfrm>
                           <a:prstGeom prst="rect">
                             <a:avLst/>
@@ -2560,7 +3689,7 @@
                                   <w:sz w:val="22"/>
                                   <w:szCs w:val="22"/>
                                 </w:rPr>
-                                <w:t>C</w:t>
+                                <w:t>S</w:t>
                               </w:r>
                               <w:r>
                                 <w:rPr>
@@ -2569,7 +3698,7 @@
                                   <w:szCs w:val="22"/>
                                   <w:vertAlign w:val="subscript"/>
                                 </w:rPr>
-                                <w:t>lit</w:t>
+                                <w:t>leaf</w:t>
                               </w:r>
                             </w:p>
                           </w:txbxContent>
@@ -2586,7 +3715,7 @@
                         <wps:cNvSpPr txBox="1"/>
                         <wps:spPr>
                           <a:xfrm>
-                            <a:off x="645795" y="3096260"/>
+                            <a:off x="622569" y="3930160"/>
                             <a:ext cx="342900" cy="228600"/>
                           </a:xfrm>
                           <a:prstGeom prst="rect">
@@ -2633,6 +3762,67 @@
                                 </w:rPr>
                                 <w:t>f</w:t>
                               </w:r>
+                              <w:r>
+                                <w:t xml:space="preserve"> </w:t>
+                              </w:r>
+                              <w:r>
+                                <w:rPr>
+                                  <w:rFonts w:ascii="Times New Roman" w:hAnsi="Times New Roman" w:cs="Times New Roman"/>
+                                  <w:noProof/>
+                                  <w:sz w:val="22"/>
+                                  <w:szCs w:val="22"/>
+                                  <w:vertAlign w:val="subscript"/>
+                                  <w:lang w:val="en-US"/>
+                                </w:rPr>
+                                <w:drawing>
+                                  <wp:inline distT="0" distB="0" distL="0" distR="0" wp14:anchorId="1D7C112F" wp14:editId="59720D84">
+                                    <wp:extent cx="160020" cy="31671"/>
+                                    <wp:effectExtent l="0" t="0" r="0" b="0"/>
+                                    <wp:docPr id="5" name="Picture 1"/>
+                                    <wp:cNvGraphicFramePr>
+                                      <a:graphicFrameLocks xmlns:a="http://schemas.openxmlformats.org/drawingml/2006/main" noChangeAspect="1"/>
+                                    </wp:cNvGraphicFramePr>
+                                    <a:graphic xmlns:a="http://schemas.openxmlformats.org/drawingml/2006/main">
+                                      <a:graphicData uri="http://schemas.openxmlformats.org/drawingml/2006/picture">
+                                        <pic:pic xmlns:pic="http://schemas.openxmlformats.org/drawingml/2006/picture">
+                                          <pic:nvPicPr>
+                                            <pic:cNvPr id="0" name="Picture 1"/>
+                                            <pic:cNvPicPr>
+                                              <a:picLocks noChangeAspect="1" noChangeArrowheads="1"/>
+                                            </pic:cNvPicPr>
+                                          </pic:nvPicPr>
+                                          <pic:blipFill>
+                                            <a:blip r:embed="rId9">
+                                              <a:extLst>
+                                                <a:ext uri="{28A0092B-C50C-407E-A947-70E740481C1C}">
+                                                  <a14:useLocalDpi xmlns:a14="http://schemas.microsoft.com/office/drawing/2010/main" val="0"/>
+                                                </a:ext>
+                                              </a:extLst>
+                                            </a:blip>
+                                            <a:srcRect/>
+                                            <a:stretch>
+                                              <a:fillRect/>
+                                            </a:stretch>
+                                          </pic:blipFill>
+                                          <pic:spPr bwMode="auto">
+                                            <a:xfrm>
+                                              <a:off x="0" y="0"/>
+                                              <a:ext cx="160020" cy="31671"/>
+                                            </a:xfrm>
+                                            <a:prstGeom prst="rect">
+                                              <a:avLst/>
+                                            </a:prstGeom>
+                                            <a:noFill/>
+                                            <a:ln>
+                                              <a:noFill/>
+                                            </a:ln>
+                                          </pic:spPr>
+                                        </pic:pic>
+                                      </a:graphicData>
+                                    </a:graphic>
+                                  </wp:inline>
+                                </w:drawing>
+                              </w:r>
                             </w:p>
                           </w:txbxContent>
                         </wps:txbx>
@@ -2651,12 +3841,8 @@
           </mc:Choice>
           <mc:Fallback>
             <w:pict>
-              <v:group id="Group 1" o:spid="_x0000_s1026" style="width:396pt;height:289.15pt;mso-position-horizontal-relative:char;mso-position-vertical-relative:line" coordsize="5029200,3672205" o:gfxdata="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">
-                <v:shapetype id="_x0000_t202" coordsize="21600,21600" o:spt="202" path="m0,0l0,21600,21600,21600,21600,0xe">
-                  <v:stroke joinstyle="miter"/>
-                  <v:path gradientshapeok="t" o:connecttype="rect"/>
-                </v:shapetype>
-                <v:shape id="Text Box 30" o:spid="_x0000_s1027" type="#_x0000_t202" style="position:absolute;left:1998980;width:1485900;height:228600;visibility:visible;mso-wrap-style:square;v-text-anchor:top" o:gfxdata="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" filled="f" strokecolor="black [3213]">
+              <v:group id="Group 1" o:spid="_x0000_s1039" style="width:398.5pt;height:337.05pt;mso-position-horizontal-relative:char;mso-position-vertical-relative:line" coordorigin="-31652" coordsize="5060852,4280475" o:gfxdata="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">
+                <v:shape id="Text Box 30" o:spid="_x0000_s1040" type="#_x0000_t202" style="position:absolute;left:1998980;width:1485900;height:228600;visibility:visible;mso-wrap-style:square;v-text-anchor:top" o:gfxdata="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" filled="f" strokecolor="black [3213]">
                   <v:textbox>
                     <w:txbxContent>
                       <w:p>
@@ -2690,7 +3876,7 @@
                     </w:txbxContent>
                   </v:textbox>
                 </v:shape>
-                <v:shape id="Text Box 33" o:spid="_x0000_s1028" type="#_x0000_t202" style="position:absolute;left:571500;top:641985;width:1485900;height:396875;visibility:visible;mso-wrap-style:square;v-text-anchor:top" o:gfxdata="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" filled="f" strokecolor="black [3213]">
+                <v:shape id="Text Box 33" o:spid="_x0000_s1041" type="#_x0000_t202" style="position:absolute;left:571500;top:641985;width:1485900;height:396875;visibility:visible;mso-wrap-style:square;v-text-anchor:top" o:gfxdata="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" filled="f" strokecolor="black [3213]">
                   <v:textbox>
                     <w:txbxContent>
                       <w:p>
@@ -2792,7 +3978,7 @@
                     </w:txbxContent>
                   </v:textbox>
                 </v:shape>
-                <v:shape id="Text Box 34" o:spid="_x0000_s1029" type="#_x0000_t202" style="position:absolute;left:3543300;top:641985;width:1485900;height:282575;visibility:visible;mso-wrap-style:square;v-text-anchor:top" o:gfxdata="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" filled="f" strokecolor="black [3213]">
+                <v:shape id="Text Box 34" o:spid="_x0000_s1042" type="#_x0000_t202" style="position:absolute;left:3543300;top:641985;width:1485900;height:282575;visibility:visible;mso-wrap-style:square;v-text-anchor:top" o:gfxdata="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" filled="f" strokecolor="black [3213]">
                   <v:textbox>
                     <w:txbxContent>
                       <w:p>
@@ -2825,7 +4011,7 @@
                     </w:txbxContent>
                   </v:textbox>
                 </v:shape>
-                <v:shape id="Text Box 36" o:spid="_x0000_s1030" type="#_x0000_t202" style="position:absolute;left:2057400;top:1381760;width:1485900;height:298450;visibility:visible;mso-wrap-style:square;v-text-anchor:top" o:gfxdata="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" filled="f" strokecolor="black [3213]">
+                <v:shape id="Text Box 36" o:spid="_x0000_s1043" type="#_x0000_t202" style="position:absolute;left:1939583;top:1193995;width:1714500;height:486215;visibility:visible;mso-wrap-style:square;v-text-anchor:top" o:gfxdata="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" filled="f" strokecolor="black [3213]">
                   <v:textbox>
                     <w:txbxContent>
                       <w:p>
@@ -2872,6 +4058,65 @@
                             <w:szCs w:val="22"/>
                           </w:rPr>
                         </w:pPr>
+                        <w:r>
+                          <w:rPr>
+                            <w:rFonts w:ascii="Times New Roman" w:hAnsi="Times New Roman" w:cs="Times New Roman"/>
+                            <w:sz w:val="22"/>
+                            <w:szCs w:val="22"/>
+                          </w:rPr>
+                          <w:t>(S</w:t>
+                        </w:r>
+                        <w:r>
+                          <w:rPr>
+                            <w:rFonts w:ascii="Times New Roman" w:hAnsi="Times New Roman" w:cs="Times New Roman"/>
+                            <w:sz w:val="22"/>
+                            <w:szCs w:val="22"/>
+                            <w:vertAlign w:val="subscript"/>
+                          </w:rPr>
+                          <w:t>leaf</w:t>
+                        </w:r>
+                        <w:r>
+                          <w:rPr>
+                            <w:rFonts w:ascii="Times New Roman" w:hAnsi="Times New Roman" w:cs="Times New Roman"/>
+                            <w:sz w:val="22"/>
+                            <w:szCs w:val="22"/>
+                          </w:rPr>
+                          <w:t xml:space="preserve"> + S</w:t>
+                        </w:r>
+                        <w:r>
+                          <w:rPr>
+                            <w:rFonts w:ascii="Times New Roman" w:hAnsi="Times New Roman" w:cs="Times New Roman"/>
+                            <w:sz w:val="22"/>
+                            <w:szCs w:val="22"/>
+                            <w:vertAlign w:val="subscript"/>
+                          </w:rPr>
+                          <w:t>stem</w:t>
+                        </w:r>
+                        <w:r>
+                          <w:rPr>
+                            <w:rFonts w:ascii="Times New Roman" w:hAnsi="Times New Roman" w:cs="Times New Roman"/>
+                            <w:sz w:val="22"/>
+                            <w:szCs w:val="22"/>
+                          </w:rPr>
+                          <w:t xml:space="preserve"> + S</w:t>
+                        </w:r>
+                        <w:r>
+                          <w:rPr>
+                            <w:rFonts w:ascii="Times New Roman" w:hAnsi="Times New Roman" w:cs="Times New Roman"/>
+                            <w:sz w:val="22"/>
+                            <w:szCs w:val="22"/>
+                            <w:vertAlign w:val="subscript"/>
+                          </w:rPr>
+                          <w:t>root</w:t>
+                        </w:r>
+                        <w:r>
+                          <w:rPr>
+                            <w:rFonts w:ascii="Times New Roman" w:hAnsi="Times New Roman" w:cs="Times New Roman"/>
+                            <w:sz w:val="22"/>
+                            <w:szCs w:val="22"/>
+                          </w:rPr>
+                          <w:t>)</w:t>
+                        </w:r>
                       </w:p>
                     </w:txbxContent>
                   </v:textbox>
@@ -2880,19 +4125,19 @@
                   <v:path arrowok="t" fillok="f" o:connecttype="none"/>
                   <o:lock v:ext="edit" shapetype="t"/>
                 </v:shapetype>
-                <v:shape id="Straight Arrow Connector 32" o:spid="_x0000_s1031" type="#_x0000_t32" style="position:absolute;left:2743200;top:239395;width:1600200;height:414020;visibility:visible;mso-wrap-style:square" o:connectortype="straight" o:gfxdata="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" strokecolor="#4f81bd [3204]" strokeweight="2pt">
+                <v:shape id="Straight Arrow Connector 32" o:spid="_x0000_s1044" type="#_x0000_t32" style="position:absolute;left:2743200;top:239395;width:1600200;height:414020;visibility:visible;mso-wrap-style:square" o:connectortype="straight" o:gfxdata="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" strokecolor="#4f81bd [3204]" strokeweight="2pt">
                   <v:stroke endarrow="open"/>
                   <v:shadow on="t" opacity="24903f" mv:blur="40000f" origin=",.5" offset="0,20000emu"/>
                 </v:shape>
-                <v:shape id="Straight Arrow Connector 31" o:spid="_x0000_s1032" type="#_x0000_t32" style="position:absolute;left:1257300;top:239395;width:1485900;height:414020;flip:x;visibility:visible;mso-wrap-style:square" o:connectortype="straight" o:gfxdata="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" strokecolor="#4f81bd [3204]" strokeweight="2pt">
+                <v:shape id="Straight Arrow Connector 31" o:spid="_x0000_s1045" type="#_x0000_t32" style="position:absolute;left:1257300;top:239395;width:1485900;height:414020;flip:x;visibility:visible;mso-wrap-style:square" o:connectortype="straight" o:gfxdata="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" strokecolor="#4f81bd [3204]" strokeweight="2pt">
                   <v:stroke endarrow="open"/>
                   <v:shadow on="t" opacity="24903f" mv:blur="40000f" origin=",.5" offset="0,20000emu"/>
                 </v:shape>
-                <v:shape id="Straight Arrow Connector 35" o:spid="_x0000_s1033" type="#_x0000_t32" style="position:absolute;left:2743200;top:924560;width:1543050;height:457200;flip:x;visibility:visible;mso-wrap-style:square" o:connectortype="straight" o:gfxdata="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" strokecolor="#4f81bd [3204]" strokeweight="2pt">
+                <v:shape id="Straight Arrow Connector 35" o:spid="_x0000_s1046" type="#_x0000_t32" style="position:absolute;left:2739683;top:924560;width:1546567;height:269435;flip:x;visibility:visible;mso-wrap-style:square" o:connectortype="straight" o:gfxdata="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" strokecolor="#4f81bd [3204]" strokeweight="2pt">
                   <v:stroke endarrow="open"/>
                   <v:shadow on="t" opacity="24903f" mv:blur="40000f" origin=",.5" offset="0,20000emu"/>
                 </v:shape>
-                <v:shape id="Text Box 43" o:spid="_x0000_s1034" type="#_x0000_t202" style="position:absolute;left:914400;top:2177415;width:1485900;height:233045;visibility:visible;mso-wrap-style:square;v-text-anchor:top" o:gfxdata="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" filled="f" strokecolor="black [3213]">
+                <v:shape id="Text Box 43" o:spid="_x0000_s1047" type="#_x0000_t202" style="position:absolute;left:914400;top:2177415;width:1485900;height:233045;visibility:visible;mso-wrap-style:square;v-text-anchor:top" o:gfxdata="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" filled="f" strokecolor="black [3213]">
                   <v:textbox>
                     <w:txbxContent>
                       <w:p>
@@ -2926,11 +4171,11 @@
                     </w:txbxContent>
                   </v:textbox>
                 </v:shape>
-                <v:shape id="Straight Arrow Connector 37" o:spid="_x0000_s1035" type="#_x0000_t32" style="position:absolute;left:2800350;top:1680210;width:0;height:273050;visibility:visible;mso-wrap-style:square" o:connectortype="straight" o:gfxdata="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" strokecolor="#4f81bd [3204]" strokeweight="2pt">
+                <v:shape id="Straight Arrow Connector 37" o:spid="_x0000_s1048" type="#_x0000_t32" style="position:absolute;left:2800350;top:1680210;width:0;height:273050;visibility:visible;mso-wrap-style:square" o:connectortype="straight" o:gfxdata="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" strokecolor="#4f81bd [3204]" strokeweight="2pt">
                   <v:stroke endarrow="open"/>
                   <v:shadow on="t" opacity="24903f" mv:blur="40000f" origin=",.5" offset="0,20000emu"/>
                 </v:shape>
-                <v:shape id="Text Box 38" o:spid="_x0000_s1036" type="#_x0000_t202" style="position:absolute;left:2743200;top:1662430;width:685800;height:228600;visibility:visible;mso-wrap-style:square;v-text-anchor:top" o:gfxdata="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" filled="f" stroked="f">
+                <v:shape id="Text Box 38" o:spid="_x0000_s1049" type="#_x0000_t202" style="position:absolute;left:2743200;top:1662430;width:685800;height:228600;visibility:visible;mso-wrap-style:square;v-text-anchor:top" o:gfxdata="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" filled="f" stroked="f">
                   <v:textbox>
                     <w:txbxContent>
                       <w:p>
@@ -2963,11 +4208,11 @@
                     </w:txbxContent>
                   </v:textbox>
                 </v:shape>
-                <v:shape id="Straight Arrow Connector 42" o:spid="_x0000_s1037" type="#_x0000_t32" style="position:absolute;left:1600200;top:1953260;width:1200150;height:228600;flip:x;visibility:visible;mso-wrap-style:square" o:connectortype="straight" o:gfxdata="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" strokecolor="#4f81bd [3204]" strokeweight="2pt">
+                <v:shape id="Straight Arrow Connector 42" o:spid="_x0000_s1050" type="#_x0000_t32" style="position:absolute;left:1600200;top:1953260;width:1200150;height:228600;flip:x;visibility:visible;mso-wrap-style:square" o:connectortype="straight" o:gfxdata="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" strokecolor="#4f81bd [3204]" strokeweight="2pt">
                   <v:stroke endarrow="open"/>
                   <v:shadow on="t" opacity="24903f" mv:blur="40000f" origin=",.5" offset="0,20000emu"/>
                 </v:shape>
-                <v:shape id="Text Box 44" o:spid="_x0000_s1038" type="#_x0000_t202" style="position:absolute;left:3314700;top:2181860;width:1485900;height:228600;visibility:visible;mso-wrap-style:square;v-text-anchor:top" o:gfxdata="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" filled="f" strokecolor="black [3213]">
+                <v:shape id="Text Box 44" o:spid="_x0000_s1051" type="#_x0000_t202" style="position:absolute;left:3314700;top:2181860;width:1485900;height:228600;visibility:visible;mso-wrap-style:square;v-text-anchor:top" o:gfxdata="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" filled="f" strokecolor="black [3213]">
                   <v:textbox>
                     <w:txbxContent>
                       <w:p>
@@ -3000,11 +4245,11 @@
                     </w:txbxContent>
                   </v:textbox>
                 </v:shape>
-                <v:shape id="Straight Arrow Connector 41" o:spid="_x0000_s1039" type="#_x0000_t32" style="position:absolute;left:2811780;top:1953260;width:1303020;height:228600;visibility:visible;mso-wrap-style:square" o:connectortype="straight" o:gfxdata="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" strokecolor="#4f81bd [3204]" strokeweight="2pt">
+                <v:shape id="Straight Arrow Connector 41" o:spid="_x0000_s1052" type="#_x0000_t32" style="position:absolute;left:2811780;top:1953260;width:1303020;height:228600;visibility:visible;mso-wrap-style:square" o:connectortype="straight" o:gfxdata="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" strokecolor="#4f81bd [3204]" strokeweight="2pt">
                   <v:stroke endarrow="open"/>
                   <v:shadow on="t" opacity="24903f" mv:blur="40000f" origin=",.5" offset="0,20000emu"/>
                 </v:shape>
-                <v:shape id="Text Box 40" o:spid="_x0000_s1040" type="#_x0000_t202" style="position:absolute;left:3429000;top:1889760;width:685800;height:228600;visibility:visible;mso-wrap-style:square;v-text-anchor:top" o:gfxdata="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" filled="f" stroked="f">
+                <v:shape id="Text Box 40" o:spid="_x0000_s1053" type="#_x0000_t202" style="position:absolute;left:3429000;top:1889760;width:685800;height:228600;visibility:visible;mso-wrap-style:square;v-text-anchor:top" o:gfxdata="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" filled="f" stroked="f">
                   <v:textbox>
                     <w:txbxContent>
                       <w:p>
@@ -3028,7 +4273,7 @@
                     </w:txbxContent>
                   </v:textbox>
                 </v:shape>
-                <v:shape id="Text Box 39" o:spid="_x0000_s1041" type="#_x0000_t202" style="position:absolute;left:1628775;top:1864360;width:800100;height:228600;visibility:visible;mso-wrap-style:square;v-text-anchor:top" o:gfxdata="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" filled="f" stroked="f">
+                <v:shape id="Text Box 39" o:spid="_x0000_s1054" type="#_x0000_t202" style="position:absolute;left:1628775;top:1864360;width:800100;height:228600;visibility:visible;mso-wrap-style:square;v-text-anchor:top" o:gfxdata="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" filled="f" stroked="f">
                   <v:textbox>
                     <w:txbxContent>
                       <w:p>
@@ -3052,19 +4297,19 @@
                     </w:txbxContent>
                   </v:textbox>
                 </v:shape>
-                <v:shape id="Straight Arrow Connector 47" o:spid="_x0000_s1042" type="#_x0000_t32" style="position:absolute;left:685800;top:2410460;width:970280;height:457200;flip:x;visibility:visible;mso-wrap-style:square" o:connectortype="straight" o:gfxdata="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" strokecolor="#4f81bd [3204]" strokeweight="2pt">
+                <v:shape id="Straight Arrow Connector 47" o:spid="_x0000_s1055" type="#_x0000_t32" style="position:absolute;left:685800;top:2410460;width:970280;height:457200;flip:x;visibility:visible;mso-wrap-style:square" o:connectortype="straight" o:gfxdata="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" strokecolor="#4f81bd [3204]" strokeweight="2pt">
                   <v:stroke endarrow="open"/>
                   <v:shadow on="t" opacity="24903f" mv:blur="40000f" origin=",.5" offset="0,20000emu"/>
                 </v:shape>
-                <v:shape id="Straight Arrow Connector 45" o:spid="_x0000_s1043" type="#_x0000_t32" style="position:absolute;left:1666240;top:2410460;width:2562860;height:457200;visibility:visible;mso-wrap-style:square" o:connectortype="straight" o:gfxdata="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" strokecolor="#4f81bd [3204]" strokeweight="2pt">
+                <v:shape id="Straight Arrow Connector 45" o:spid="_x0000_s1056" type="#_x0000_t32" style="position:absolute;left:1666240;top:2410460;width:2562860;height:457200;visibility:visible;mso-wrap-style:square" o:connectortype="straight" o:gfxdata="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" strokecolor="#4f81bd [3204]" strokeweight="2pt">
                   <v:stroke endarrow="open"/>
                   <v:shadow on="t" opacity="24903f" mv:blur="40000f" origin=",.5" offset="0,20000emu"/>
                 </v:shape>
-                <v:shape id="Straight Arrow Connector 46" o:spid="_x0000_s1044" type="#_x0000_t32" style="position:absolute;left:1663065;top:2410460;width:737235;height:457200;visibility:visible;mso-wrap-style:square" o:connectortype="straight" o:gfxdata="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" strokecolor="#4f81bd [3204]" strokeweight="2pt">
+                <v:shape id="Straight Arrow Connector 46" o:spid="_x0000_s1057" type="#_x0000_t32" style="position:absolute;left:1663065;top:2410460;width:737235;height:457200;visibility:visible;mso-wrap-style:square" o:connectortype="straight" o:gfxdata="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" strokecolor="#4f81bd [3204]" strokeweight="2pt">
                   <v:stroke endarrow="open"/>
                   <v:shadow on="t" opacity="24903f" mv:blur="40000f" origin=",.5" offset="0,20000emu"/>
                 </v:shape>
-                <v:shape id="Text Box 56" o:spid="_x0000_s1045" type="#_x0000_t202" style="position:absolute;top:2867660;width:1257300;height:233045;visibility:visible;mso-wrap-style:square;v-text-anchor:top" o:gfxdata="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" filled="f" strokecolor="black [3213]">
+                <v:shape id="Text Box 56" o:spid="_x0000_s1058" type="#_x0000_t202" style="position:absolute;top:2867660;width:1257300;height:233045;visibility:visible;mso-wrap-style:square;v-text-anchor:top" o:gfxdata="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" filled="f" strokecolor="black [3213]">
                   <v:textbox>
                     <w:txbxContent>
                       <w:p>
@@ -3097,7 +4342,7 @@
                     </w:txbxContent>
                   </v:textbox>
                 </v:shape>
-                <v:shape id="Text Box 55" o:spid="_x0000_s1046" type="#_x0000_t202" style="position:absolute;left:1714500;top:2867660;width:1257300;height:233045;visibility:visible;mso-wrap-style:square;v-text-anchor:top" o:gfxdata="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" filled="f" strokecolor="black [3213]">
+                <v:shape id="Text Box 55" o:spid="_x0000_s1059" type="#_x0000_t202" style="position:absolute;left:1714500;top:2867660;width:1257300;height:233045;visibility:visible;mso-wrap-style:square;v-text-anchor:top" o:gfxdata="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" filled="f" strokecolor="black [3213]">
                   <v:textbox>
                     <w:txbxContent>
                       <w:p>
@@ -3130,7 +4375,7 @@
                     </w:txbxContent>
                   </v:textbox>
                 </v:shape>
-                <v:shape id="Text Box 54" o:spid="_x0000_s1047" type="#_x0000_t202" style="position:absolute;left:3543300;top:2867660;width:1257300;height:233045;visibility:visible;mso-wrap-style:square;v-text-anchor:top" o:gfxdata="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" filled="f" strokecolor="black [3213]">
+                <v:shape id="Text Box 54" o:spid="_x0000_s1060" type="#_x0000_t202" style="position:absolute;left:3543300;top:2867660;width:1257300;height:233045;visibility:visible;mso-wrap-style:square;v-text-anchor:top" o:gfxdata="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" filled="f" strokecolor="black [3213]">
                   <v:textbox>
                     <w:txbxContent>
                       <w:p>
@@ -3163,7 +4408,7 @@
                     </w:txbxContent>
                   </v:textbox>
                 </v:shape>
-                <v:shape id="Text Box 53" o:spid="_x0000_s1048" type="#_x0000_t202" style="position:absolute;left:685800;top:2524760;width:342900;height:228600;visibility:visible;mso-wrap-style:square;v-text-anchor:top" o:gfxdata="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" filled="f" stroked="f">
+                <v:shape id="Text Box 53" o:spid="_x0000_s1061" type="#_x0000_t202" style="position:absolute;left:685800;top:2524760;width:342900;height:228600;visibility:visible;mso-wrap-style:square;v-text-anchor:top" o:gfxdata="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" filled="f" stroked="f">
                   <v:textbox>
                     <w:txbxContent>
                       <w:p>
@@ -3195,7 +4440,7 @@
                     </w:txbxContent>
                   </v:textbox>
                 </v:shape>
-                <v:shape id="Text Box 52" o:spid="_x0000_s1049" type="#_x0000_t202" style="position:absolute;left:1714500;top:2524760;width:342900;height:228600;visibility:visible;mso-wrap-style:square;v-text-anchor:top" o:gfxdata="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" filled="f" stroked="f">
+                <v:shape id="Text Box 52" o:spid="_x0000_s1062" type="#_x0000_t202" style="position:absolute;left:1714500;top:2524760;width:342900;height:228600;visibility:visible;mso-wrap-style:square;v-text-anchor:top" o:gfxdata="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" filled="f" stroked="f">
                   <v:textbox>
                     <w:txbxContent>
                       <w:p>
@@ -3227,7 +4472,7 @@
                     </w:txbxContent>
                   </v:textbox>
                 </v:shape>
-                <v:shape id="Text Box 51" o:spid="_x0000_s1050" type="#_x0000_t202" style="position:absolute;left:3429000;top:2524760;width:342900;height:228600;visibility:visible;mso-wrap-style:square;v-text-anchor:top" o:gfxdata="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" filled="f" stroked="f">
+                <v:shape id="Text Box 51" o:spid="_x0000_s1063" type="#_x0000_t202" style="position:absolute;left:3429000;top:2524760;width:342900;height:228600;visibility:visible;mso-wrap-style:square;v-text-anchor:top" o:gfxdata="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" filled="f" stroked="f">
                   <v:textbox>
                     <w:txbxContent>
                       <w:p>
@@ -3259,11 +4504,11 @@
                     </w:txbxContent>
                   </v:textbox>
                 </v:shape>
-                <v:shape id="Straight Arrow Connector 49" o:spid="_x0000_s1051" type="#_x0000_t32" style="position:absolute;left:685800;top:3096260;width:0;height:342900;visibility:visible;mso-wrap-style:square" o:connectortype="straight" o:gfxdata="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" strokecolor="#4f81bd [3204]" strokeweight="2pt">
+                <v:shape id="Straight Arrow Connector 49" o:spid="_x0000_s1064" type="#_x0000_t32" style="position:absolute;left:622569;top:3937575;width:0;height:342900;visibility:visible;mso-wrap-style:square" o:connectortype="straight" o:gfxdata="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" strokecolor="#4f81bd [3204]" strokeweight="2pt">
                   <v:stroke endarrow="open"/>
                   <v:shadow on="t" opacity="24903f" mv:blur="40000f" origin=",.5" offset="0,20000emu"/>
                 </v:shape>
-                <v:shape id="Text Box 50" o:spid="_x0000_s1052" type="#_x0000_t202" style="position:absolute;top:3439160;width:1257300;height:233045;visibility:visible;mso-wrap-style:square;v-text-anchor:top" o:gfxdata="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" filled="f" strokecolor="black [3213]">
+                <v:shape id="Text Box 50" o:spid="_x0000_s1065" type="#_x0000_t202" style="position:absolute;left:-31652;top:3251112;width:1339948;height:233045;visibility:visible;mso-wrap-style:square;v-text-anchor:top" o:gfxdata="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" filled="f" strokecolor="black [3213]">
                   <v:textbox>
                     <w:txbxContent>
                       <w:p>
@@ -3281,7 +4526,7 @@
                             <w:sz w:val="22"/>
                             <w:szCs w:val="22"/>
                           </w:rPr>
-                          <w:t>C</w:t>
+                          <w:t>S</w:t>
                         </w:r>
                         <w:r>
                           <w:rPr>
@@ -3290,13 +4535,13 @@
                             <w:szCs w:val="22"/>
                             <w:vertAlign w:val="subscript"/>
                           </w:rPr>
-                          <w:t>lit</w:t>
+                          <w:t>leaf</w:t>
                         </w:r>
                       </w:p>
                     </w:txbxContent>
                   </v:textbox>
                 </v:shape>
-                <v:shape id="Text Box 48" o:spid="_x0000_s1053" type="#_x0000_t202" style="position:absolute;left:645795;top:3096260;width:342900;height:228600;visibility:visible;mso-wrap-style:square;v-text-anchor:top" o:gfxdata="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" filled="f" stroked="f">
+                <v:shape id="Text Box 48" o:spid="_x0000_s1066" type="#_x0000_t202" style="position:absolute;left:622569;top:3930160;width:342900;height:228600;visibility:visible;mso-wrap-style:square;v-text-anchor:top" o:gfxdata="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" filled="f" stroked="f">
                   <v:textbox>
                     <w:txbxContent>
                       <w:p>
@@ -3324,6 +4569,67 @@
                           </w:rPr>
                           <w:t>f</w:t>
                         </w:r>
+                        <w:r>
+                          <w:t xml:space="preserve"> </w:t>
+                        </w:r>
+                        <w:r>
+                          <w:rPr>
+                            <w:rFonts w:ascii="Times New Roman" w:hAnsi="Times New Roman" w:cs="Times New Roman"/>
+                            <w:noProof/>
+                            <w:sz w:val="22"/>
+                            <w:szCs w:val="22"/>
+                            <w:vertAlign w:val="subscript"/>
+                            <w:lang w:val="en-US"/>
+                          </w:rPr>
+                          <w:drawing>
+                            <wp:inline distT="0" distB="0" distL="0" distR="0" wp14:anchorId="1D7C112F" wp14:editId="59720D84">
+                              <wp:extent cx="160020" cy="31671"/>
+                              <wp:effectExtent l="0" t="0" r="0" b="0"/>
+                              <wp:docPr id="5" name="Picture 1"/>
+                              <wp:cNvGraphicFramePr>
+                                <a:graphicFrameLocks xmlns:a="http://schemas.openxmlformats.org/drawingml/2006/main" noChangeAspect="1"/>
+                              </wp:cNvGraphicFramePr>
+                              <a:graphic xmlns:a="http://schemas.openxmlformats.org/drawingml/2006/main">
+                                <a:graphicData uri="http://schemas.openxmlformats.org/drawingml/2006/picture">
+                                  <pic:pic xmlns:pic="http://schemas.openxmlformats.org/drawingml/2006/picture">
+                                    <pic:nvPicPr>
+                                      <pic:cNvPr id="0" name="Picture 1"/>
+                                      <pic:cNvPicPr>
+                                        <a:picLocks noChangeAspect="1" noChangeArrowheads="1"/>
+                                      </pic:cNvPicPr>
+                                    </pic:nvPicPr>
+                                    <pic:blipFill>
+                                      <a:blip r:embed="rId9">
+                                        <a:extLst>
+                                          <a:ext uri="{28A0092B-C50C-407E-A947-70E740481C1C}">
+                                            <a14:useLocalDpi xmlns:a14="http://schemas.microsoft.com/office/drawing/2010/main" val="0"/>
+                                          </a:ext>
+                                        </a:extLst>
+                                      </a:blip>
+                                      <a:srcRect/>
+                                      <a:stretch>
+                                        <a:fillRect/>
+                                      </a:stretch>
+                                    </pic:blipFill>
+                                    <pic:spPr bwMode="auto">
+                                      <a:xfrm>
+                                        <a:off x="0" y="0"/>
+                                        <a:ext cx="160020" cy="31671"/>
+                                      </a:xfrm>
+                                      <a:prstGeom prst="rect">
+                                        <a:avLst/>
+                                      </a:prstGeom>
+                                      <a:noFill/>
+                                      <a:ln>
+                                        <a:noFill/>
+                                      </a:ln>
+                                    </pic:spPr>
+                                  </pic:pic>
+                                </a:graphicData>
+                              </a:graphic>
+                            </wp:inline>
+                          </w:drawing>
+                        </w:r>
                       </w:p>
                     </w:txbxContent>
                   </v:textbox>
@@ -3356,67 +4662,61 @@
         </w:tabs>
         <w:rPr>
           <w:rFonts w:ascii="Times New Roman" w:hAnsi="Times New Roman" w:cs="Times New Roman"/>
-        </w:rPr>
-      </w:pPr>
-      <w:r>
-        <w:rPr>
-          <w:rFonts w:ascii="Times New Roman" w:hAnsi="Times New Roman" w:cs="Times New Roman"/>
-          <w:sz w:val="22"/>
-          <w:szCs w:val="22"/>
-        </w:rPr>
+          <w:sz w:val="22"/>
+          <w:szCs w:val="22"/>
+        </w:rPr>
+      </w:pPr>
+    </w:p>
+    <w:p>
+      <w:pPr>
+        <w:tabs>
+          <w:tab w:val="left" w:pos="5474"/>
+        </w:tabs>
+        <w:rPr>
+          <w:rFonts w:ascii="Times New Roman" w:hAnsi="Times New Roman" w:cs="Times New Roman"/>
+          <w:sz w:val="22"/>
+          <w:szCs w:val="22"/>
+        </w:rPr>
+      </w:pPr>
+    </w:p>
+    <w:p>
+      <w:pPr>
+        <w:tabs>
+          <w:tab w:val="left" w:pos="5474"/>
+        </w:tabs>
+        <w:rPr>
+          <w:rFonts w:ascii="Times New Roman" w:hAnsi="Times New Roman" w:cs="Times New Roman"/>
+        </w:rPr>
+      </w:pPr>
+      <w:r>
+        <w:rPr>
+          <w:rFonts w:ascii="Times New Roman" w:hAnsi="Times New Roman" w:cs="Times New Roman"/>
+          <w:sz w:val="22"/>
+          <w:szCs w:val="22"/>
+        </w:rPr>
+        <w:lastRenderedPageBreak/>
         <w:t>Model equations:</w:t>
       </w:r>
     </w:p>
     <w:p>
       <w:pPr>
-        <w:rPr>
-          <w:rFonts w:ascii="Times New Roman" w:hAnsi="Times New Roman" w:cs="Times New Roman"/>
-          <w:sz w:val="22"/>
-          <w:szCs w:val="22"/>
-        </w:rPr>
-      </w:pPr>
-      <w:r>
-        <w:rPr>
-          <w:rFonts w:ascii="Times New Roman" w:hAnsi="Times New Roman" w:cs="Times New Roman"/>
-          <w:sz w:val="22"/>
-          <w:szCs w:val="22"/>
-        </w:rPr>
-        <w:t xml:space="preserve">The model only considers the instantaneous time frame (t = [i]), not the previous (t = [i-1]) or cumulative (t = [1,2,….,i]) </w:t>
-      </w:r>
-      <w:r>
-        <w:rPr>
-          <w:rFonts w:ascii="Times New Roman" w:hAnsi="Times New Roman" w:cs="Times New Roman"/>
-          <w:sz w:val="22"/>
-          <w:szCs w:val="22"/>
-        </w:rPr>
-        <w:t xml:space="preserve">C </w:t>
-      </w:r>
-      <w:r>
-        <w:rPr>
-          <w:rFonts w:ascii="Times New Roman" w:hAnsi="Times New Roman" w:cs="Times New Roman"/>
-          <w:sz w:val="22"/>
-          <w:szCs w:val="22"/>
-        </w:rPr>
-        <w:t>pool amount</w:t>
-      </w:r>
-      <w:r>
-        <w:rPr>
-          <w:rFonts w:ascii="Times New Roman" w:hAnsi="Times New Roman" w:cs="Times New Roman"/>
-          <w:sz w:val="22"/>
-          <w:szCs w:val="22"/>
-        </w:rPr>
-        <w:t>s.</w:t>
-      </w:r>
-    </w:p>
-    <w:p>
-      <w:pPr>
         <w:jc w:val="both"/>
         <w:rPr>
           <w:rFonts w:ascii="Times New Roman" w:hAnsi="Times New Roman" w:cs="Times New Roman"/>
           <w:sz w:val="22"/>
           <w:szCs w:val="22"/>
-        </w:rPr>
-      </w:pPr>
+          <w:lang w:val="en-US"/>
+        </w:rPr>
+      </w:pPr>
+      <w:r>
+        <w:rPr>
+          <w:rFonts w:ascii="Times New Roman" w:hAnsi="Times New Roman" w:cs="Times New Roman"/>
+          <w:sz w:val="22"/>
+          <w:szCs w:val="22"/>
+          <w:lang w:val="en-US"/>
+        </w:rPr>
+        <w:t>The notations are: M = for total mass (gC); S = for total storage (gC); C = for total C except the storage part (gC), so M = C + S.</w:t>
+      </w:r>
     </w:p>
     <w:p>
       <w:pPr>
@@ -3427,246 +4727,6 @@
           <w:szCs w:val="22"/>
         </w:rPr>
       </w:pPr>
-      <w:r>
-        <w:rPr>
-          <w:rFonts w:ascii="Times New Roman" w:hAnsi="Times New Roman" w:cs="Times New Roman"/>
-          <w:sz w:val="22"/>
-          <w:szCs w:val="22"/>
-        </w:rPr>
-        <w:t>Δ</w:t>
-      </w:r>
-      <w:r>
-        <w:rPr>
-          <w:rFonts w:ascii="Times New Roman" w:hAnsi="Times New Roman" w:cs="Times New Roman"/>
-          <w:sz w:val="22"/>
-          <w:szCs w:val="22"/>
-        </w:rPr>
-        <w:t>C</w:t>
-      </w:r>
-      <w:r>
-        <w:rPr>
-          <w:rFonts w:ascii="Times New Roman" w:hAnsi="Times New Roman" w:cs="Times New Roman"/>
-          <w:sz w:val="22"/>
-          <w:szCs w:val="22"/>
-          <w:vertAlign w:val="subscript"/>
-        </w:rPr>
-        <w:t>storage</w:t>
-      </w:r>
-      <w:r>
-        <w:rPr>
-          <w:rFonts w:ascii="Times New Roman" w:hAnsi="Times New Roman" w:cs="Times New Roman"/>
-          <w:sz w:val="22"/>
-          <w:szCs w:val="22"/>
-        </w:rPr>
-        <w:t xml:space="preserve"> </w:t>
-      </w:r>
-      <w:r>
-        <w:rPr>
-          <w:rFonts w:ascii="Times New Roman" w:hAnsi="Times New Roman" w:cs="Times New Roman"/>
-          <w:sz w:val="22"/>
-          <w:szCs w:val="22"/>
-        </w:rPr>
-        <w:t xml:space="preserve">= </w:t>
-      </w:r>
-      <w:r>
-        <w:rPr>
-          <w:rFonts w:ascii="Times New Roman" w:hAnsi="Times New Roman" w:cs="Times New Roman"/>
-          <w:sz w:val="22"/>
-          <w:szCs w:val="22"/>
-        </w:rPr>
-        <w:t>C</w:t>
-      </w:r>
-      <w:r>
-        <w:rPr>
-          <w:rFonts w:ascii="Times New Roman" w:hAnsi="Times New Roman" w:cs="Times New Roman"/>
-          <w:sz w:val="22"/>
-          <w:szCs w:val="22"/>
-          <w:vertAlign w:val="subscript"/>
-        </w:rPr>
-        <w:t>storage</w:t>
-      </w:r>
-      <w:r>
-        <w:rPr>
-          <w:rFonts w:ascii="Times New Roman" w:hAnsi="Times New Roman" w:cs="Times New Roman"/>
-          <w:sz w:val="22"/>
-          <w:szCs w:val="22"/>
-        </w:rPr>
-        <w:t>[i]</w:t>
-      </w:r>
-      <w:r>
-        <w:rPr>
-          <w:rFonts w:ascii="Times New Roman" w:hAnsi="Times New Roman" w:cs="Times New Roman"/>
-          <w:sz w:val="22"/>
-          <w:szCs w:val="22"/>
-        </w:rPr>
-        <w:t xml:space="preserve"> - </w:t>
-      </w:r>
-      <w:r>
-        <w:rPr>
-          <w:rFonts w:ascii="Times New Roman" w:hAnsi="Times New Roman" w:cs="Times New Roman"/>
-          <w:sz w:val="22"/>
-          <w:szCs w:val="22"/>
-        </w:rPr>
-        <w:t>C</w:t>
-      </w:r>
-      <w:r>
-        <w:rPr>
-          <w:rFonts w:ascii="Times New Roman" w:hAnsi="Times New Roman" w:cs="Times New Roman"/>
-          <w:sz w:val="22"/>
-          <w:szCs w:val="22"/>
-          <w:vertAlign w:val="subscript"/>
-        </w:rPr>
-        <w:t>storage</w:t>
-      </w:r>
-      <w:r>
-        <w:rPr>
-          <w:rFonts w:ascii="Times New Roman" w:hAnsi="Times New Roman" w:cs="Times New Roman"/>
-          <w:sz w:val="22"/>
-          <w:szCs w:val="22"/>
-        </w:rPr>
-        <w:t>[i-1]</w:t>
-      </w:r>
-      <w:r>
-        <w:rPr>
-          <w:rFonts w:ascii="Times New Roman" w:hAnsi="Times New Roman" w:cs="Times New Roman"/>
-          <w:sz w:val="22"/>
-          <w:szCs w:val="22"/>
-        </w:rPr>
-        <w:t xml:space="preserve"> = GPP[i] - R</w:t>
-      </w:r>
-      <w:r>
-        <w:rPr>
-          <w:rFonts w:ascii="Times New Roman" w:hAnsi="Times New Roman" w:cs="Times New Roman"/>
-          <w:sz w:val="22"/>
-          <w:szCs w:val="22"/>
-          <w:vertAlign w:val="subscript"/>
-        </w:rPr>
-        <w:t>d</w:t>
-      </w:r>
-      <w:r>
-        <w:rPr>
-          <w:rFonts w:ascii="Times New Roman" w:hAnsi="Times New Roman" w:cs="Times New Roman"/>
-          <w:sz w:val="22"/>
-          <w:szCs w:val="22"/>
-        </w:rPr>
-        <w:t>[i]*(C</w:t>
-      </w:r>
-      <w:r>
-        <w:rPr>
-          <w:rFonts w:ascii="Times New Roman" w:hAnsi="Times New Roman" w:cs="Times New Roman"/>
-          <w:sz w:val="22"/>
-          <w:szCs w:val="22"/>
-          <w:vertAlign w:val="subscript"/>
-        </w:rPr>
-        <w:t>leaf</w:t>
-      </w:r>
-      <w:r>
-        <w:rPr>
-          <w:rFonts w:ascii="Times New Roman" w:hAnsi="Times New Roman" w:cs="Times New Roman"/>
-          <w:sz w:val="22"/>
-          <w:szCs w:val="22"/>
-        </w:rPr>
-        <w:t>[i] + C</w:t>
-      </w:r>
-      <w:r>
-        <w:rPr>
-          <w:rFonts w:ascii="Times New Roman" w:hAnsi="Times New Roman" w:cs="Times New Roman"/>
-          <w:sz w:val="22"/>
-          <w:szCs w:val="22"/>
-          <w:vertAlign w:val="subscript"/>
-        </w:rPr>
-        <w:t>stem</w:t>
-      </w:r>
-      <w:r>
-        <w:rPr>
-          <w:rFonts w:ascii="Times New Roman" w:hAnsi="Times New Roman" w:cs="Times New Roman"/>
-          <w:sz w:val="22"/>
-          <w:szCs w:val="22"/>
-        </w:rPr>
-        <w:t>[i] + C</w:t>
-      </w:r>
-      <w:r>
-        <w:rPr>
-          <w:rFonts w:ascii="Times New Roman" w:hAnsi="Times New Roman" w:cs="Times New Roman"/>
-          <w:sz w:val="22"/>
-          <w:szCs w:val="22"/>
-          <w:vertAlign w:val="subscript"/>
-        </w:rPr>
-        <w:t>root</w:t>
-      </w:r>
-      <w:r>
-        <w:rPr>
-          <w:rFonts w:ascii="Times New Roman" w:hAnsi="Times New Roman" w:cs="Times New Roman"/>
-          <w:sz w:val="22"/>
-          <w:szCs w:val="22"/>
-        </w:rPr>
-        <w:t xml:space="preserve">[i]) </w:t>
-      </w:r>
-      <w:r>
-        <w:rPr>
-          <w:rFonts w:ascii="Times New Roman" w:hAnsi="Times New Roman" w:cs="Times New Roman"/>
-          <w:sz w:val="22"/>
-          <w:szCs w:val="22"/>
-        </w:rPr>
-        <w:t>-</w:t>
-      </w:r>
-      <w:r>
-        <w:rPr>
-          <w:rFonts w:ascii="Times New Roman" w:hAnsi="Times New Roman" w:cs="Times New Roman"/>
-          <w:sz w:val="22"/>
-          <w:szCs w:val="22"/>
-        </w:rPr>
-        <w:t xml:space="preserve"> k[i]</w:t>
-      </w:r>
-      <w:r>
-        <w:rPr>
-          <w:rFonts w:ascii="Times New Roman" w:hAnsi="Times New Roman" w:cs="Times New Roman"/>
-          <w:sz w:val="22"/>
-          <w:szCs w:val="22"/>
-        </w:rPr>
-        <w:t>*</w:t>
-      </w:r>
-      <w:r>
-        <w:rPr>
-          <w:rFonts w:ascii="Times New Roman" w:hAnsi="Times New Roman" w:cs="Times New Roman"/>
-          <w:sz w:val="22"/>
-          <w:szCs w:val="22"/>
-        </w:rPr>
-        <w:t xml:space="preserve"> </w:t>
-      </w:r>
-      <w:r>
-        <w:rPr>
-          <w:rFonts w:ascii="Times New Roman" w:hAnsi="Times New Roman" w:cs="Times New Roman"/>
-          <w:sz w:val="22"/>
-          <w:szCs w:val="22"/>
-        </w:rPr>
-        <w:t>Δ</w:t>
-      </w:r>
-      <w:r>
-        <w:rPr>
-          <w:rFonts w:ascii="Times New Roman" w:hAnsi="Times New Roman" w:cs="Times New Roman"/>
-          <w:sz w:val="22"/>
-          <w:szCs w:val="22"/>
-        </w:rPr>
-        <w:t>C</w:t>
-      </w:r>
-      <w:r>
-        <w:rPr>
-          <w:rFonts w:ascii="Times New Roman" w:hAnsi="Times New Roman" w:cs="Times New Roman"/>
-          <w:sz w:val="22"/>
-          <w:szCs w:val="22"/>
-          <w:vertAlign w:val="subscript"/>
-        </w:rPr>
-        <w:t>storage</w:t>
-      </w:r>
-      <w:r>
-        <w:rPr>
-          <w:rFonts w:ascii="Times New Roman" w:hAnsi="Times New Roman" w:cs="Times New Roman"/>
-          <w:sz w:val="22"/>
-          <w:szCs w:val="22"/>
-        </w:rPr>
-        <w:t>[i])</w:t>
-      </w:r>
     </w:p>
     <w:p>
       <w:pPr>
@@ -3683,101 +4743,23 @@
           <w:sz w:val="22"/>
           <w:szCs w:val="22"/>
         </w:rPr>
-        <w:lastRenderedPageBreak/>
-        <w:t>Δ</w:t>
-      </w:r>
-      <w:r>
-        <w:rPr>
-          <w:rFonts w:ascii="Times New Roman" w:hAnsi="Times New Roman" w:cs="Times New Roman"/>
-          <w:sz w:val="22"/>
-          <w:szCs w:val="22"/>
-        </w:rPr>
-        <w:t>C</w:t>
-      </w:r>
-      <w:r>
-        <w:rPr>
-          <w:rFonts w:ascii="Times New Roman" w:hAnsi="Times New Roman" w:cs="Times New Roman"/>
-          <w:sz w:val="22"/>
-          <w:szCs w:val="22"/>
-          <w:vertAlign w:val="subscript"/>
-        </w:rPr>
-        <w:t>storage</w:t>
-      </w:r>
-      <w:r>
-        <w:rPr>
-          <w:rFonts w:ascii="Times New Roman" w:hAnsi="Times New Roman" w:cs="Times New Roman"/>
-          <w:sz w:val="22"/>
-          <w:szCs w:val="22"/>
-        </w:rPr>
-        <w:t>[i] = GPP[i] - R</w:t>
-      </w:r>
-      <w:r>
-        <w:rPr>
-          <w:rFonts w:ascii="Times New Roman" w:hAnsi="Times New Roman" w:cs="Times New Roman"/>
-          <w:sz w:val="22"/>
-          <w:szCs w:val="22"/>
-          <w:vertAlign w:val="subscript"/>
-        </w:rPr>
-        <w:t>d</w:t>
-      </w:r>
-      <w:r>
-        <w:rPr>
-          <w:rFonts w:ascii="Times New Roman" w:hAnsi="Times New Roman" w:cs="Times New Roman"/>
-          <w:sz w:val="22"/>
-          <w:szCs w:val="22"/>
-        </w:rPr>
-        <w:t>[i]*(C</w:t>
-      </w:r>
-      <w:r>
-        <w:rPr>
-          <w:rFonts w:ascii="Times New Roman" w:hAnsi="Times New Roman" w:cs="Times New Roman"/>
-          <w:sz w:val="22"/>
-          <w:szCs w:val="22"/>
-          <w:vertAlign w:val="subscript"/>
-        </w:rPr>
-        <w:t>leaf</w:t>
-      </w:r>
-      <w:r>
-        <w:rPr>
-          <w:rFonts w:ascii="Times New Roman" w:hAnsi="Times New Roman" w:cs="Times New Roman"/>
-          <w:sz w:val="22"/>
-          <w:szCs w:val="22"/>
-        </w:rPr>
-        <w:t>[i] + C</w:t>
-      </w:r>
-      <w:r>
-        <w:rPr>
-          <w:rFonts w:ascii="Times New Roman" w:hAnsi="Times New Roman" w:cs="Times New Roman"/>
-          <w:sz w:val="22"/>
-          <w:szCs w:val="22"/>
-          <w:vertAlign w:val="subscript"/>
-        </w:rPr>
-        <w:t>stem</w:t>
-      </w:r>
-      <w:r>
-        <w:rPr>
-          <w:rFonts w:ascii="Times New Roman" w:hAnsi="Times New Roman" w:cs="Times New Roman"/>
-          <w:sz w:val="22"/>
-          <w:szCs w:val="22"/>
-        </w:rPr>
-        <w:t>[i] + C</w:t>
-      </w:r>
-      <w:r>
-        <w:rPr>
-          <w:rFonts w:ascii="Times New Roman" w:hAnsi="Times New Roman" w:cs="Times New Roman"/>
-          <w:sz w:val="22"/>
-          <w:szCs w:val="22"/>
-          <w:vertAlign w:val="subscript"/>
-        </w:rPr>
-        <w:t>root</w:t>
-      </w:r>
-      <w:r>
-        <w:rPr>
-          <w:rFonts w:ascii="Times New Roman" w:hAnsi="Times New Roman" w:cs="Times New Roman"/>
-          <w:sz w:val="22"/>
-          <w:szCs w:val="22"/>
-        </w:rPr>
-        <w:t xml:space="preserve">[i]) / (1 + k[i]) </w:t>
+        <w:t xml:space="preserve">Cstorage[i] </w:t>
+      </w:r>
+      <w:r>
+        <w:rPr>
+          <w:rFonts w:ascii="Times New Roman" w:hAnsi="Times New Roman" w:cs="Times New Roman"/>
+          <w:sz w:val="22"/>
+          <w:szCs w:val="22"/>
+        </w:rPr>
+        <w:t>=</w:t>
+      </w:r>
+      <w:r>
+        <w:rPr>
+          <w:rFonts w:ascii="Times New Roman" w:hAnsi="Times New Roman" w:cs="Times New Roman"/>
+          <w:sz w:val="22"/>
+          <w:szCs w:val="22"/>
+        </w:rPr>
+        <w:t xml:space="preserve"> Cstorage[i-1] + GPP[i-1] - Rd[i-1]*(Mleaf[i-1] + Mroot[i-1] + Mstem[i-1]) - k[i-1]*Cstorage[i-1]</w:t>
       </w:r>
     </w:p>
     <w:p>
@@ -3805,172 +4787,23 @@
           <w:sz w:val="22"/>
           <w:szCs w:val="22"/>
         </w:rPr>
-        <w:t>Δ</w:t>
-      </w:r>
-      <w:r>
-        <w:rPr>
-          <w:rFonts w:ascii="Times New Roman" w:hAnsi="Times New Roman" w:cs="Times New Roman"/>
-          <w:sz w:val="22"/>
-          <w:szCs w:val="22"/>
-        </w:rPr>
-        <w:t>C</w:t>
-      </w:r>
-      <w:r>
-        <w:rPr>
-          <w:rFonts w:ascii="Times New Roman" w:hAnsi="Times New Roman" w:cs="Times New Roman"/>
-          <w:sz w:val="22"/>
-          <w:szCs w:val="22"/>
-          <w:vertAlign w:val="subscript"/>
-        </w:rPr>
-        <w:t>leaf</w:t>
-      </w:r>
-      <w:r>
-        <w:rPr>
-          <w:rFonts w:ascii="Times New Roman" w:hAnsi="Times New Roman" w:cs="Times New Roman"/>
-          <w:sz w:val="22"/>
-          <w:szCs w:val="22"/>
-        </w:rPr>
-        <w:t xml:space="preserve">[i] = </w:t>
-      </w:r>
-      <w:r>
-        <w:rPr>
-          <w:rFonts w:ascii="Times New Roman" w:hAnsi="Times New Roman" w:cs="Times New Roman"/>
-          <w:sz w:val="22"/>
-          <w:szCs w:val="22"/>
-        </w:rPr>
-        <w:t>a</w:t>
-      </w:r>
-      <w:r>
-        <w:rPr>
-          <w:rFonts w:ascii="Times New Roman" w:hAnsi="Times New Roman" w:cs="Times New Roman"/>
-          <w:sz w:val="22"/>
-          <w:szCs w:val="22"/>
-          <w:vertAlign w:val="subscript"/>
-        </w:rPr>
-        <w:t>f</w:t>
-      </w:r>
-      <w:r>
-        <w:rPr>
-          <w:rFonts w:ascii="Times New Roman" w:hAnsi="Times New Roman" w:cs="Times New Roman"/>
-          <w:sz w:val="22"/>
-          <w:szCs w:val="22"/>
-        </w:rPr>
-        <w:t xml:space="preserve">[i] * (1-Y) * k[i] * </w:t>
-      </w:r>
-      <w:r>
-        <w:rPr>
-          <w:rFonts w:ascii="Times New Roman" w:hAnsi="Times New Roman" w:cs="Times New Roman"/>
-          <w:sz w:val="22"/>
-          <w:szCs w:val="22"/>
-        </w:rPr>
-        <w:t>Δ</w:t>
-      </w:r>
-      <w:r>
-        <w:rPr>
-          <w:rFonts w:ascii="Times New Roman" w:hAnsi="Times New Roman" w:cs="Times New Roman"/>
-          <w:sz w:val="22"/>
-          <w:szCs w:val="22"/>
-        </w:rPr>
-        <w:t>C</w:t>
-      </w:r>
-      <w:r>
-        <w:rPr>
-          <w:rFonts w:ascii="Times New Roman" w:hAnsi="Times New Roman" w:cs="Times New Roman"/>
-          <w:sz w:val="22"/>
-          <w:szCs w:val="22"/>
-          <w:vertAlign w:val="subscript"/>
-        </w:rPr>
-        <w:t>storage</w:t>
-      </w:r>
-      <w:r>
-        <w:rPr>
-          <w:rFonts w:ascii="Times New Roman" w:hAnsi="Times New Roman" w:cs="Times New Roman"/>
-          <w:sz w:val="22"/>
-          <w:szCs w:val="22"/>
-        </w:rPr>
-        <w:t>[i]</w:t>
-      </w:r>
-      <w:r>
-        <w:rPr>
-          <w:rFonts w:ascii="Times New Roman" w:hAnsi="Times New Roman" w:cs="Times New Roman"/>
-          <w:sz w:val="22"/>
-          <w:szCs w:val="22"/>
-        </w:rPr>
-        <w:t xml:space="preserve"> </w:t>
-      </w:r>
-      <w:r>
-        <w:rPr>
-          <w:rFonts w:ascii="Times New Roman" w:hAnsi="Times New Roman" w:cs="Times New Roman"/>
-          <w:sz w:val="22"/>
-          <w:szCs w:val="22"/>
-        </w:rPr>
-        <w:t>-</w:t>
-      </w:r>
-      <w:r>
-        <w:rPr>
-          <w:rFonts w:ascii="Times New Roman" w:hAnsi="Times New Roman" w:cs="Times New Roman"/>
-          <w:sz w:val="22"/>
-          <w:szCs w:val="22"/>
-        </w:rPr>
-        <w:t xml:space="preserve"> s</w:t>
-      </w:r>
-      <w:r>
-        <w:rPr>
-          <w:rFonts w:ascii="Times New Roman" w:hAnsi="Times New Roman" w:cs="Times New Roman"/>
-          <w:sz w:val="22"/>
-          <w:szCs w:val="22"/>
-          <w:vertAlign w:val="subscript"/>
-        </w:rPr>
-        <w:t>f</w:t>
-      </w:r>
-      <w:r>
-        <w:rPr>
-          <w:rFonts w:ascii="Times New Roman" w:hAnsi="Times New Roman" w:cs="Times New Roman"/>
-          <w:sz w:val="22"/>
-          <w:szCs w:val="22"/>
-        </w:rPr>
-        <w:t>[i]</w:t>
-      </w:r>
-      <w:r>
-        <w:rPr>
-          <w:rFonts w:ascii="Times New Roman" w:hAnsi="Times New Roman" w:cs="Times New Roman"/>
-          <w:sz w:val="22"/>
-          <w:szCs w:val="22"/>
-        </w:rPr>
-        <w:t>*Δ</w:t>
-      </w:r>
-      <w:r>
-        <w:rPr>
-          <w:rFonts w:ascii="Times New Roman" w:hAnsi="Times New Roman" w:cs="Times New Roman"/>
-          <w:sz w:val="22"/>
-          <w:szCs w:val="22"/>
-        </w:rPr>
-        <w:t>C</w:t>
-      </w:r>
-      <w:r>
-        <w:rPr>
-          <w:rFonts w:ascii="Times New Roman" w:hAnsi="Times New Roman" w:cs="Times New Roman"/>
-          <w:sz w:val="22"/>
-          <w:szCs w:val="22"/>
-          <w:vertAlign w:val="subscript"/>
-        </w:rPr>
-        <w:t>leaf</w:t>
-      </w:r>
-      <w:r>
-        <w:rPr>
-          <w:rFonts w:ascii="Times New Roman" w:hAnsi="Times New Roman" w:cs="Times New Roman"/>
-          <w:sz w:val="22"/>
-          <w:szCs w:val="22"/>
-        </w:rPr>
-        <w:t>[i]</w:t>
-      </w:r>
-      <w:r>
-        <w:rPr>
-          <w:rFonts w:ascii="Times New Roman" w:hAnsi="Times New Roman" w:cs="Times New Roman"/>
-          <w:sz w:val="22"/>
-          <w:szCs w:val="22"/>
-        </w:rPr>
-        <w:t>)</w:t>
+        <w:t xml:space="preserve">Sleaf[i] </w:t>
+      </w:r>
+      <w:r>
+        <w:rPr>
+          <w:rFonts w:ascii="Times New Roman" w:hAnsi="Times New Roman" w:cs="Times New Roman"/>
+          <w:sz w:val="22"/>
+          <w:szCs w:val="22"/>
+        </w:rPr>
+        <w:t>=</w:t>
+      </w:r>
+      <w:r>
+        <w:rPr>
+          <w:rFonts w:ascii="Times New Roman" w:hAnsi="Times New Roman" w:cs="Times New Roman"/>
+          <w:sz w:val="22"/>
+          <w:szCs w:val="22"/>
+        </w:rPr>
+        <w:t xml:space="preserve"> Cstorage[i] * 0.75 # 75% of storage goes to leaf (Duan's experiment)</w:t>
       </w:r>
     </w:p>
     <w:p>
@@ -3988,99 +4821,23 @@
           <w:sz w:val="22"/>
           <w:szCs w:val="22"/>
         </w:rPr>
-        <w:t>Δ</w:t>
-      </w:r>
-      <w:r>
-        <w:rPr>
-          <w:rFonts w:ascii="Times New Roman" w:hAnsi="Times New Roman" w:cs="Times New Roman"/>
-          <w:sz w:val="22"/>
-          <w:szCs w:val="22"/>
-        </w:rPr>
-        <w:t>C</w:t>
-      </w:r>
-      <w:r>
-        <w:rPr>
-          <w:rFonts w:ascii="Times New Roman" w:hAnsi="Times New Roman" w:cs="Times New Roman"/>
-          <w:sz w:val="22"/>
-          <w:szCs w:val="22"/>
-          <w:vertAlign w:val="subscript"/>
-        </w:rPr>
-        <w:t>leaf</w:t>
-      </w:r>
-      <w:r>
-        <w:rPr>
-          <w:rFonts w:ascii="Times New Roman" w:hAnsi="Times New Roman" w:cs="Times New Roman"/>
-          <w:sz w:val="22"/>
-          <w:szCs w:val="22"/>
-        </w:rPr>
-        <w:t>[i] = (a</w:t>
-      </w:r>
-      <w:r>
-        <w:rPr>
-          <w:rFonts w:ascii="Times New Roman" w:hAnsi="Times New Roman" w:cs="Times New Roman"/>
-          <w:sz w:val="22"/>
-          <w:szCs w:val="22"/>
-          <w:vertAlign w:val="subscript"/>
-        </w:rPr>
-        <w:t>f</w:t>
-      </w:r>
-      <w:r>
-        <w:rPr>
-          <w:rFonts w:ascii="Times New Roman" w:hAnsi="Times New Roman" w:cs="Times New Roman"/>
-          <w:sz w:val="22"/>
-          <w:szCs w:val="22"/>
-        </w:rPr>
-        <w:t xml:space="preserve">[i] * (1-Y) * k[i] * </w:t>
-      </w:r>
-      <w:r>
-        <w:rPr>
-          <w:rFonts w:ascii="Times New Roman" w:hAnsi="Times New Roman" w:cs="Times New Roman"/>
-          <w:sz w:val="22"/>
-          <w:szCs w:val="22"/>
-        </w:rPr>
-        <w:t>Δ</w:t>
-      </w:r>
-      <w:r>
-        <w:rPr>
-          <w:rFonts w:ascii="Times New Roman" w:hAnsi="Times New Roman" w:cs="Times New Roman"/>
-          <w:sz w:val="22"/>
-          <w:szCs w:val="22"/>
-        </w:rPr>
-        <w:t>C</w:t>
-      </w:r>
-      <w:r>
-        <w:rPr>
-          <w:rFonts w:ascii="Times New Roman" w:hAnsi="Times New Roman" w:cs="Times New Roman"/>
-          <w:sz w:val="22"/>
-          <w:szCs w:val="22"/>
-          <w:vertAlign w:val="subscript"/>
-        </w:rPr>
-        <w:t>storage</w:t>
-      </w:r>
-      <w:r>
-        <w:rPr>
-          <w:rFonts w:ascii="Times New Roman" w:hAnsi="Times New Roman" w:cs="Times New Roman"/>
-          <w:sz w:val="22"/>
-          <w:szCs w:val="22"/>
-        </w:rPr>
-        <w:t>[i]) / (1 + s</w:t>
-      </w:r>
-      <w:r>
-        <w:rPr>
-          <w:rFonts w:ascii="Times New Roman" w:hAnsi="Times New Roman" w:cs="Times New Roman"/>
-          <w:sz w:val="22"/>
-          <w:szCs w:val="22"/>
-          <w:vertAlign w:val="subscript"/>
-        </w:rPr>
-        <w:t>f</w:t>
-      </w:r>
-      <w:r>
-        <w:rPr>
-          <w:rFonts w:ascii="Times New Roman" w:hAnsi="Times New Roman" w:cs="Times New Roman"/>
-          <w:sz w:val="22"/>
-          <w:szCs w:val="22"/>
-        </w:rPr>
-        <w:t>[i])</w:t>
+        <w:t xml:space="preserve">Sstem[i] </w:t>
+      </w:r>
+      <w:r>
+        <w:rPr>
+          <w:rFonts w:ascii="Times New Roman" w:hAnsi="Times New Roman" w:cs="Times New Roman"/>
+          <w:sz w:val="22"/>
+          <w:szCs w:val="22"/>
+        </w:rPr>
+        <w:t>=</w:t>
+      </w:r>
+      <w:r>
+        <w:rPr>
+          <w:rFonts w:ascii="Times New Roman" w:hAnsi="Times New Roman" w:cs="Times New Roman"/>
+          <w:sz w:val="22"/>
+          <w:szCs w:val="22"/>
+        </w:rPr>
+        <w:t xml:space="preserve"> Cstorage[i] * 0.16 # 16% of storage goes to stem (Duan's experiment)</w:t>
       </w:r>
     </w:p>
     <w:p>
@@ -4092,6 +4849,30 @@
           <w:szCs w:val="22"/>
         </w:rPr>
       </w:pPr>
+      <w:r>
+        <w:rPr>
+          <w:rFonts w:ascii="Times New Roman" w:hAnsi="Times New Roman" w:cs="Times New Roman"/>
+          <w:sz w:val="22"/>
+          <w:szCs w:val="22"/>
+        </w:rPr>
+        <w:t xml:space="preserve">Sroot[i] </w:t>
+      </w:r>
+      <w:r>
+        <w:rPr>
+          <w:rFonts w:ascii="Times New Roman" w:hAnsi="Times New Roman" w:cs="Times New Roman"/>
+          <w:sz w:val="22"/>
+          <w:szCs w:val="22"/>
+        </w:rPr>
+        <w:t>=</w:t>
+      </w:r>
+      <w:r>
+        <w:rPr>
+          <w:rFonts w:ascii="Times New Roman" w:hAnsi="Times New Roman" w:cs="Times New Roman"/>
+          <w:sz w:val="22"/>
+          <w:szCs w:val="22"/>
+        </w:rPr>
+        <w:t xml:space="preserve"> Cstorage[i] * 0.09 # 9% of storage goes to root (Duan's experiment)</w:t>
+      </w:r>
     </w:p>
     <w:p>
       <w:pPr>
@@ -4108,6 +4889,126 @@
           <w:sz w:val="22"/>
           <w:szCs w:val="22"/>
         </w:rPr>
+        <w:t xml:space="preserve">    </w:t>
+      </w:r>
+    </w:p>
+    <w:p>
+      <w:pPr>
+        <w:jc w:val="both"/>
+        <w:rPr>
+          <w:rFonts w:ascii="Times New Roman" w:hAnsi="Times New Roman" w:cs="Times New Roman"/>
+          <w:sz w:val="22"/>
+          <w:szCs w:val="22"/>
+        </w:rPr>
+      </w:pPr>
+      <w:r>
+        <w:rPr>
+          <w:rFonts w:ascii="Times New Roman" w:hAnsi="Times New Roman" w:cs="Times New Roman"/>
+          <w:sz w:val="22"/>
+          <w:szCs w:val="22"/>
+        </w:rPr>
+        <w:t xml:space="preserve">Cleaf[i] </w:t>
+      </w:r>
+      <w:r>
+        <w:rPr>
+          <w:rFonts w:ascii="Times New Roman" w:hAnsi="Times New Roman" w:cs="Times New Roman"/>
+          <w:sz w:val="22"/>
+          <w:szCs w:val="22"/>
+        </w:rPr>
+        <w:t>=</w:t>
+      </w:r>
+      <w:r>
+        <w:rPr>
+          <w:rFonts w:ascii="Times New Roman" w:hAnsi="Times New Roman" w:cs="Times New Roman"/>
+          <w:sz w:val="22"/>
+          <w:szCs w:val="22"/>
+        </w:rPr>
+        <w:t xml:space="preserve"> Cleaf[i-1] + k[i-1]*Cstorage[i-1]*af[i-1]*(1-Y) - sf[i-1]*Cleaf[i-1]</w:t>
+      </w:r>
+    </w:p>
+    <w:p>
+      <w:pPr>
+        <w:jc w:val="both"/>
+        <w:rPr>
+          <w:rFonts w:ascii="Times New Roman" w:hAnsi="Times New Roman" w:cs="Times New Roman"/>
+          <w:sz w:val="22"/>
+          <w:szCs w:val="22"/>
+        </w:rPr>
+      </w:pPr>
+      <w:r>
+        <w:rPr>
+          <w:rFonts w:ascii="Times New Roman" w:hAnsi="Times New Roman" w:cs="Times New Roman"/>
+          <w:sz w:val="22"/>
+          <w:szCs w:val="22"/>
+        </w:rPr>
+        <w:t xml:space="preserve">Cstem[i] </w:t>
+      </w:r>
+      <w:r>
+        <w:rPr>
+          <w:rFonts w:ascii="Times New Roman" w:hAnsi="Times New Roman" w:cs="Times New Roman"/>
+          <w:sz w:val="22"/>
+          <w:szCs w:val="22"/>
+        </w:rPr>
+        <w:t>=</w:t>
+      </w:r>
+      <w:r>
+        <w:rPr>
+          <w:rFonts w:ascii="Times New Roman" w:hAnsi="Times New Roman" w:cs="Times New Roman"/>
+          <w:sz w:val="22"/>
+          <w:szCs w:val="22"/>
+        </w:rPr>
+        <w:t xml:space="preserve"> Cstem[i-1] + k[i-1]*Cstorage[i-1]*as[i-1]*(1-Y)</w:t>
+      </w:r>
+    </w:p>
+    <w:p>
+      <w:pPr>
+        <w:jc w:val="both"/>
+        <w:rPr>
+          <w:rFonts w:ascii="Times New Roman" w:hAnsi="Times New Roman" w:cs="Times New Roman"/>
+          <w:sz w:val="22"/>
+          <w:szCs w:val="22"/>
+        </w:rPr>
+      </w:pPr>
+      <w:r>
+        <w:rPr>
+          <w:rFonts w:ascii="Times New Roman" w:hAnsi="Times New Roman" w:cs="Times New Roman"/>
+          <w:sz w:val="22"/>
+          <w:szCs w:val="22"/>
+        </w:rPr>
+        <w:t xml:space="preserve">Croot[i] </w:t>
+      </w:r>
+      <w:r>
+        <w:rPr>
+          <w:rFonts w:ascii="Times New Roman" w:hAnsi="Times New Roman" w:cs="Times New Roman"/>
+          <w:sz w:val="22"/>
+          <w:szCs w:val="22"/>
+        </w:rPr>
+        <w:t>=</w:t>
+      </w:r>
+      <w:r>
+        <w:rPr>
+          <w:rFonts w:ascii="Times New Roman" w:hAnsi="Times New Roman" w:cs="Times New Roman"/>
+          <w:sz w:val="22"/>
+          <w:szCs w:val="22"/>
+        </w:rPr>
+        <w:t xml:space="preserve"> Croot[i-1] + k[i-1]*Cstorage[i-1]*(1-af[i-1]-as[i-1])*(1-Y)</w:t>
+      </w:r>
+    </w:p>
+    <w:p>
+      <w:pPr>
+        <w:jc w:val="both"/>
+        <w:rPr>
+          <w:rFonts w:ascii="Times New Roman" w:hAnsi="Times New Roman" w:cs="Times New Roman"/>
+          <w:sz w:val="22"/>
+          <w:szCs w:val="22"/>
+        </w:rPr>
+      </w:pPr>
+      <w:r>
+        <w:rPr>
+          <w:rFonts w:ascii="Times New Roman" w:hAnsi="Times New Roman" w:cs="Times New Roman"/>
+          <w:sz w:val="22"/>
+          <w:szCs w:val="22"/>
+        </w:rPr>
         <w:t>No turnover for either stem and root as these are free growing small seedlings (20 weeks old)</w:t>
       </w:r>
     </w:p>
@@ -4120,89 +5021,6 @@
           <w:szCs w:val="22"/>
         </w:rPr>
       </w:pPr>
-      <w:r>
-        <w:rPr>
-          <w:rFonts w:ascii="Times New Roman" w:hAnsi="Times New Roman" w:cs="Times New Roman"/>
-          <w:sz w:val="22"/>
-          <w:szCs w:val="22"/>
-        </w:rPr>
-        <w:t>Δ</w:t>
-      </w:r>
-      <w:r>
-        <w:rPr>
-          <w:rFonts w:ascii="Times New Roman" w:hAnsi="Times New Roman" w:cs="Times New Roman"/>
-          <w:sz w:val="22"/>
-          <w:szCs w:val="22"/>
-        </w:rPr>
-        <w:t>C</w:t>
-      </w:r>
-      <w:r>
-        <w:rPr>
-          <w:rFonts w:ascii="Times New Roman" w:hAnsi="Times New Roman" w:cs="Times New Roman"/>
-          <w:sz w:val="22"/>
-          <w:szCs w:val="22"/>
-          <w:vertAlign w:val="subscript"/>
-        </w:rPr>
-        <w:t>stem</w:t>
-      </w:r>
-      <w:r>
-        <w:rPr>
-          <w:rFonts w:ascii="Times New Roman" w:hAnsi="Times New Roman" w:cs="Times New Roman"/>
-          <w:sz w:val="22"/>
-          <w:szCs w:val="22"/>
-        </w:rPr>
-        <w:t>[i] = a</w:t>
-      </w:r>
-      <w:r>
-        <w:rPr>
-          <w:rFonts w:ascii="Times New Roman" w:hAnsi="Times New Roman" w:cs="Times New Roman"/>
-          <w:sz w:val="22"/>
-          <w:szCs w:val="22"/>
-          <w:vertAlign w:val="subscript"/>
-        </w:rPr>
-        <w:t>s</w:t>
-      </w:r>
-      <w:r>
-        <w:rPr>
-          <w:rFonts w:ascii="Times New Roman" w:hAnsi="Times New Roman" w:cs="Times New Roman"/>
-          <w:sz w:val="22"/>
-          <w:szCs w:val="22"/>
-        </w:rPr>
-        <w:t xml:space="preserve">[i] * (1-Y) * k[i] * </w:t>
-      </w:r>
-      <w:r>
-        <w:rPr>
-          <w:rFonts w:ascii="Times New Roman" w:hAnsi="Times New Roman" w:cs="Times New Roman"/>
-          <w:sz w:val="22"/>
-          <w:szCs w:val="22"/>
-        </w:rPr>
-        <w:t>Δ</w:t>
-      </w:r>
-      <w:r>
-        <w:rPr>
-          <w:rFonts w:ascii="Times New Roman" w:hAnsi="Times New Roman" w:cs="Times New Roman"/>
-          <w:sz w:val="22"/>
-          <w:szCs w:val="22"/>
-        </w:rPr>
-        <w:t>C</w:t>
-      </w:r>
-      <w:r>
-        <w:rPr>
-          <w:rFonts w:ascii="Times New Roman" w:hAnsi="Times New Roman" w:cs="Times New Roman"/>
-          <w:sz w:val="22"/>
-          <w:szCs w:val="22"/>
-          <w:vertAlign w:val="subscript"/>
-        </w:rPr>
-        <w:t>storage</w:t>
-      </w:r>
-      <w:r>
-        <w:rPr>
-          <w:rFonts w:ascii="Times New Roman" w:hAnsi="Times New Roman" w:cs="Times New Roman"/>
-          <w:sz w:val="22"/>
-          <w:szCs w:val="22"/>
-        </w:rPr>
-        <w:t>[i]</w:t>
-      </w:r>
     </w:p>
     <w:p>
       <w:pPr>
@@ -4219,99 +5037,23 @@
           <w:sz w:val="22"/>
           <w:szCs w:val="22"/>
         </w:rPr>
-        <w:t>Δ</w:t>
-      </w:r>
-      <w:r>
-        <w:rPr>
-          <w:rFonts w:ascii="Times New Roman" w:hAnsi="Times New Roman" w:cs="Times New Roman"/>
-          <w:sz w:val="22"/>
-          <w:szCs w:val="22"/>
-        </w:rPr>
-        <w:t>C</w:t>
-      </w:r>
-      <w:r>
-        <w:rPr>
-          <w:rFonts w:ascii="Times New Roman" w:hAnsi="Times New Roman" w:cs="Times New Roman"/>
-          <w:sz w:val="22"/>
-          <w:szCs w:val="22"/>
-          <w:vertAlign w:val="subscript"/>
-        </w:rPr>
-        <w:t>root</w:t>
-      </w:r>
-      <w:r>
-        <w:rPr>
-          <w:rFonts w:ascii="Times New Roman" w:hAnsi="Times New Roman" w:cs="Times New Roman"/>
-          <w:sz w:val="22"/>
-          <w:szCs w:val="22"/>
-        </w:rPr>
-        <w:t>[i] = (1 - a</w:t>
-      </w:r>
-      <w:r>
-        <w:rPr>
-          <w:rFonts w:ascii="Times New Roman" w:hAnsi="Times New Roman" w:cs="Times New Roman"/>
-          <w:sz w:val="22"/>
-          <w:szCs w:val="22"/>
-          <w:vertAlign w:val="subscript"/>
-        </w:rPr>
-        <w:t>f</w:t>
-      </w:r>
-      <w:r>
-        <w:rPr>
-          <w:rFonts w:ascii="Times New Roman" w:hAnsi="Times New Roman" w:cs="Times New Roman"/>
-          <w:sz w:val="22"/>
-          <w:szCs w:val="22"/>
-        </w:rPr>
-        <w:t>[i] - a</w:t>
-      </w:r>
-      <w:r>
-        <w:rPr>
-          <w:rFonts w:ascii="Times New Roman" w:hAnsi="Times New Roman" w:cs="Times New Roman"/>
-          <w:sz w:val="22"/>
-          <w:szCs w:val="22"/>
-          <w:vertAlign w:val="subscript"/>
-        </w:rPr>
-        <w:t>s</w:t>
-      </w:r>
-      <w:r>
-        <w:rPr>
-          <w:rFonts w:ascii="Times New Roman" w:hAnsi="Times New Roman" w:cs="Times New Roman"/>
-          <w:sz w:val="22"/>
-          <w:szCs w:val="22"/>
-        </w:rPr>
-        <w:t xml:space="preserve">[i]) * (1-Y) * k[i] * </w:t>
-      </w:r>
-      <w:r>
-        <w:rPr>
-          <w:rFonts w:ascii="Times New Roman" w:hAnsi="Times New Roman" w:cs="Times New Roman"/>
-          <w:sz w:val="22"/>
-          <w:szCs w:val="22"/>
-        </w:rPr>
-        <w:t>Δ</w:t>
-      </w:r>
-      <w:r>
-        <w:rPr>
-          <w:rFonts w:ascii="Times New Roman" w:hAnsi="Times New Roman" w:cs="Times New Roman"/>
-          <w:sz w:val="22"/>
-          <w:szCs w:val="22"/>
-        </w:rPr>
-        <w:t>C</w:t>
-      </w:r>
-      <w:r>
-        <w:rPr>
-          <w:rFonts w:ascii="Times New Roman" w:hAnsi="Times New Roman" w:cs="Times New Roman"/>
-          <w:sz w:val="22"/>
-          <w:szCs w:val="22"/>
-          <w:vertAlign w:val="subscript"/>
-        </w:rPr>
-        <w:t>storage</w:t>
-      </w:r>
-      <w:r>
-        <w:rPr>
-          <w:rFonts w:ascii="Times New Roman" w:hAnsi="Times New Roman" w:cs="Times New Roman"/>
-          <w:sz w:val="22"/>
-          <w:szCs w:val="22"/>
-        </w:rPr>
-        <w:t>[i]</w:t>
+        <w:t xml:space="preserve">Mleaf[i] </w:t>
+      </w:r>
+      <w:r>
+        <w:rPr>
+          <w:rFonts w:ascii="Times New Roman" w:hAnsi="Times New Roman" w:cs="Times New Roman"/>
+          <w:sz w:val="22"/>
+          <w:szCs w:val="22"/>
+        </w:rPr>
+        <w:t>=</w:t>
+      </w:r>
+      <w:r>
+        <w:rPr>
+          <w:rFonts w:ascii="Times New Roman" w:hAnsi="Times New Roman" w:cs="Times New Roman"/>
+          <w:sz w:val="22"/>
+          <w:szCs w:val="22"/>
+        </w:rPr>
+        <w:t xml:space="preserve"> Cleaf[i] + Sleaf[i]</w:t>
       </w:r>
     </w:p>
     <w:p>
@@ -4329,58 +5071,57 @@
           <w:sz w:val="22"/>
           <w:szCs w:val="22"/>
         </w:rPr>
-        <w:t>a</w:t>
-      </w:r>
-      <w:r>
-        <w:rPr>
-          <w:rFonts w:ascii="Times New Roman" w:hAnsi="Times New Roman" w:cs="Times New Roman"/>
-          <w:sz w:val="22"/>
-          <w:szCs w:val="22"/>
-          <w:vertAlign w:val="subscript"/>
-        </w:rPr>
-        <w:t>r</w:t>
-      </w:r>
-      <w:r>
-        <w:rPr>
-          <w:rFonts w:ascii="Times New Roman" w:hAnsi="Times New Roman" w:cs="Times New Roman"/>
-          <w:sz w:val="22"/>
-          <w:szCs w:val="22"/>
-        </w:rPr>
-        <w:t>[i] = 1- a</w:t>
-      </w:r>
-      <w:r>
-        <w:rPr>
-          <w:rFonts w:ascii="Times New Roman" w:hAnsi="Times New Roman" w:cs="Times New Roman"/>
-          <w:sz w:val="22"/>
-          <w:szCs w:val="22"/>
-          <w:vertAlign w:val="subscript"/>
-        </w:rPr>
-        <w:t>f</w:t>
-      </w:r>
-      <w:r>
-        <w:rPr>
-          <w:rFonts w:ascii="Times New Roman" w:hAnsi="Times New Roman" w:cs="Times New Roman"/>
-          <w:sz w:val="22"/>
-          <w:szCs w:val="22"/>
-        </w:rPr>
-        <w:t>[i] - a</w:t>
-      </w:r>
-      <w:r>
-        <w:rPr>
-          <w:rFonts w:ascii="Times New Roman" w:hAnsi="Times New Roman" w:cs="Times New Roman"/>
-          <w:sz w:val="22"/>
-          <w:szCs w:val="22"/>
-          <w:vertAlign w:val="subscript"/>
-        </w:rPr>
-        <w:t>s</w:t>
-      </w:r>
-      <w:r>
-        <w:rPr>
-          <w:rFonts w:ascii="Times New Roman" w:hAnsi="Times New Roman" w:cs="Times New Roman"/>
-          <w:sz w:val="22"/>
-          <w:szCs w:val="22"/>
-        </w:rPr>
-        <w:t>[i]</w:t>
+        <w:t xml:space="preserve">Mstem[i] </w:t>
+      </w:r>
+      <w:r>
+        <w:rPr>
+          <w:rFonts w:ascii="Times New Roman" w:hAnsi="Times New Roman" w:cs="Times New Roman"/>
+          <w:sz w:val="22"/>
+          <w:szCs w:val="22"/>
+        </w:rPr>
+        <w:t>=</w:t>
+      </w:r>
+      <w:r>
+        <w:rPr>
+          <w:rFonts w:ascii="Times New Roman" w:hAnsi="Times New Roman" w:cs="Times New Roman"/>
+          <w:sz w:val="22"/>
+          <w:szCs w:val="22"/>
+        </w:rPr>
+        <w:t xml:space="preserve"> Cstem[i] + Sstem[i]</w:t>
+      </w:r>
+    </w:p>
+    <w:p>
+      <w:pPr>
+        <w:jc w:val="both"/>
+        <w:rPr>
+          <w:rFonts w:ascii="Times New Roman" w:hAnsi="Times New Roman" w:cs="Times New Roman"/>
+          <w:sz w:val="22"/>
+          <w:szCs w:val="22"/>
+        </w:rPr>
+      </w:pPr>
+      <w:r>
+        <w:rPr>
+          <w:rFonts w:ascii="Times New Roman" w:hAnsi="Times New Roman" w:cs="Times New Roman"/>
+          <w:sz w:val="22"/>
+          <w:szCs w:val="22"/>
+        </w:rPr>
+        <w:t xml:space="preserve">Mroot[i] </w:t>
+      </w:r>
+      <w:r>
+        <w:rPr>
+          <w:rFonts w:ascii="Times New Roman" w:hAnsi="Times New Roman" w:cs="Times New Roman"/>
+          <w:sz w:val="22"/>
+          <w:szCs w:val="22"/>
+        </w:rPr>
+        <w:t>=</w:t>
+      </w:r>
+      <w:r>
+        <w:rPr>
+          <w:rFonts w:ascii="Times New Roman" w:hAnsi="Times New Roman" w:cs="Times New Roman"/>
+          <w:sz w:val="22"/>
+          <w:szCs w:val="22"/>
+        </w:rPr>
+        <w:t xml:space="preserve"> Croot[i] + Sroot[i]</w:t>
       </w:r>
     </w:p>
     <w:p>
@@ -4478,7 +5219,7 @@
           <w:rFonts w:ascii="Times New Roman" w:hAnsi="Times New Roman" w:cs="Times New Roman"/>
         </w:rPr>
       </w:pPr>
-      <w:hyperlink r:id="rId9" w:history="1">
+      <w:hyperlink r:id="rId10" w:history="1">
         <w:r>
           <w:rPr>
             <w:rStyle w:val="Hyperlink"/>
@@ -7011,7 +7752,6 @@
         <w:rPr>
           <w:rFonts w:ascii="Times New Roman" w:hAnsi="Times New Roman" w:cs="Times New Roman"/>
         </w:rPr>
-        <w:lastRenderedPageBreak/>
         <w:t>R</w:t>
       </w:r>
       <w:r>
@@ -8623,7 +9363,6 @@
           <w:b/>
           <w:u w:val="single"/>
         </w:rPr>
-        <w:lastRenderedPageBreak/>
         <w:t>CBM structure</w:t>
       </w:r>
     </w:p>
@@ -8735,7 +9474,7 @@
           </mc:Choice>
           <mc:Fallback>
             <w:pict>
-              <v:shape id="Text Box 57" o:spid="_x0000_s1054" type="#_x0000_t202" style="position:absolute;margin-left:139.4pt;margin-top:12.35pt;width:117pt;height:18pt;z-index:251741184;visibility:visible;mso-wrap-style:square;mso-width-percent:0;mso-height-percent:0;mso-wrap-distance-left:9pt;mso-wrap-distance-top:0;mso-wrap-distance-right:9pt;mso-wrap-distance-bottom:0;mso-position-horizontal:absolute;mso-position-horizontal-relative:text;mso-position-vertical:absolute;mso-position-vertical-relative:text;mso-width-percent:0;mso-height-percent:0;mso-width-relative:left-margin-area;mso-height-relative:top-margin-area;v-text-anchor:top" o:gfxdata="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" filled="f" strokecolor="black [3213]">
+              <v:shape id="Text Box 57" o:spid="_x0000_s1067" type="#_x0000_t202" style="position:absolute;margin-left:139.4pt;margin-top:12.35pt;width:117pt;height:18pt;z-index:251741184;visibility:visible;mso-wrap-style:square;mso-width-percent:0;mso-height-percent:0;mso-wrap-distance-left:9pt;mso-wrap-distance-top:0;mso-wrap-distance-right:9pt;mso-wrap-distance-bottom:0;mso-position-horizontal:absolute;mso-position-horizontal-relative:text;mso-position-vertical:absolute;mso-position-vertical-relative:text;mso-width-percent:0;mso-height-percent:0;mso-width-relative:left-margin-area;mso-height-relative:top-margin-area;v-text-anchor:top" o:gfxdata="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" filled="f" strokecolor="black [3213]">
                 <v:textbox>
                   <w:txbxContent>
                     <w:p>
@@ -9115,7 +9854,7 @@
           </mc:Choice>
           <mc:Fallback>
             <w:pict>
-              <v:shape id="Text Box 60" o:spid="_x0000_s1055" type="#_x0000_t202" style="position:absolute;margin-left:27pt;margin-top:7.75pt;width:117pt;height:31.25pt;z-index:251742208;visibility:visible;mso-wrap-style:square;mso-width-percent:0;mso-height-percent:0;mso-wrap-distance-left:9pt;mso-wrap-distance-top:0;mso-wrap-distance-right:9pt;mso-wrap-distance-bottom:0;mso-position-horizontal:absolute;mso-position-horizontal-relative:text;mso-position-vertical:absolute;mso-position-vertical-relative:text;mso-width-percent:0;mso-height-percent:0;mso-width-relative:margin;mso-height-relative:margin;v-text-anchor:top" o:gfxdata="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" filled="f" strokecolor="black [3213]">
+              <v:shape id="Text Box 60" o:spid="_x0000_s1068" type="#_x0000_t202" style="position:absolute;margin-left:27pt;margin-top:7.75pt;width:117pt;height:31.25pt;z-index:251742208;visibility:visible;mso-wrap-style:square;mso-width-percent:0;mso-height-percent:0;mso-wrap-distance-left:9pt;mso-wrap-distance-top:0;mso-wrap-distance-right:9pt;mso-wrap-distance-bottom:0;mso-position-horizontal:absolute;mso-position-horizontal-relative:text;mso-position-vertical:absolute;mso-position-vertical-relative:text;mso-width-percent:0;mso-height-percent:0;mso-width-relative:margin;mso-height-relative:margin;v-text-anchor:top" o:gfxdata="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" filled="f" strokecolor="black [3213]">
                 <v:textbox>
                   <w:txbxContent>
                     <w:p>
@@ -9320,7 +10059,7 @@
           </mc:Choice>
           <mc:Fallback>
             <w:pict>
-              <v:shape id="Text Box 61" o:spid="_x0000_s1056" type="#_x0000_t202" style="position:absolute;margin-left:261pt;margin-top:7.75pt;width:117pt;height:22.25pt;z-index:251743232;visibility:visible;mso-wrap-style:square;mso-width-percent:0;mso-height-percent:0;mso-wrap-distance-left:9pt;mso-wrap-distance-top:0;mso-wrap-distance-right:9pt;mso-wrap-distance-bottom:0;mso-position-horizontal:absolute;mso-position-horizontal-relative:text;mso-position-vertical:absolute;mso-position-vertical-relative:text;mso-width-percent:0;mso-height-percent:0;mso-width-relative:margin;mso-height-relative:margin;v-text-anchor:top" o:gfxdata="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" filled="f" strokecolor="black [3213]">
+              <v:shape id="Text Box 61" o:spid="_x0000_s1069" type="#_x0000_t202" style="position:absolute;margin-left:261pt;margin-top:7.75pt;width:117pt;height:22.25pt;z-index:251743232;visibility:visible;mso-wrap-style:square;mso-width-percent:0;mso-height-percent:0;mso-wrap-distance-left:9pt;mso-wrap-distance-top:0;mso-wrap-distance-right:9pt;mso-wrap-distance-bottom:0;mso-position-horizontal:absolute;mso-position-horizontal-relative:text;mso-position-vertical:absolute;mso-position-vertical-relative:text;mso-width-percent:0;mso-height-percent:0;mso-width-relative:margin;mso-height-relative:margin;v-text-anchor:top" o:gfxdata="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" filled="f" strokecolor="black [3213]">
                 <v:textbox>
                   <w:txbxContent>
                     <w:p>
@@ -9577,7 +10316,7 @@
           </mc:Choice>
           <mc:Fallback>
             <w:pict>
-              <v:shape id="Text Box 63" o:spid="_x0000_s1057" type="#_x0000_t202" style="position:absolute;margin-left:2in;margin-top:10.8pt;width:117pt;height:23.5pt;z-index:251744256;visibility:visible;mso-wrap-style:square;mso-width-percent:0;mso-height-percent:0;mso-wrap-distance-left:9pt;mso-wrap-distance-top:0;mso-wrap-distance-right:9pt;mso-wrap-distance-bottom:0;mso-position-horizontal:absolute;mso-position-horizontal-relative:text;mso-position-vertical:absolute;mso-position-vertical-relative:text;mso-width-percent:0;mso-height-percent:0;mso-width-relative:margin;mso-height-relative:margin;v-text-anchor:top" o:gfxdata="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" filled="f" strokecolor="black [3213]">
+              <v:shape id="Text Box 63" o:spid="_x0000_s1070" type="#_x0000_t202" style="position:absolute;margin-left:2in;margin-top:10.8pt;width:117pt;height:23.5pt;z-index:251744256;visibility:visible;mso-wrap-style:square;mso-width-percent:0;mso-height-percent:0;mso-wrap-distance-left:9pt;mso-wrap-distance-top:0;mso-wrap-distance-right:9pt;mso-wrap-distance-bottom:0;mso-position-horizontal:absolute;mso-position-horizontal-relative:text;mso-position-vertical:absolute;mso-position-vertical-relative:text;mso-width-percent:0;mso-height-percent:0;mso-width-relative:margin;mso-height-relative:margin;v-text-anchor:top" o:gfxdata="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" filled="f" strokecolor="black [3213]">
                 <v:textbox>
                   <w:txbxContent>
                     <w:p>
@@ -9818,7 +10557,7 @@
           </mc:Choice>
           <mc:Fallback>
             <w:pict>
-              <v:shape id="Text Box 65" o:spid="_x0000_s1058" type="#_x0000_t202" style="position:absolute;margin-left:198pt;margin-top:5.3pt;width:54pt;height:18pt;z-index:251750400;visibility:visible;mso-wrap-style:square;mso-width-percent:0;mso-height-percent:0;mso-wrap-distance-left:9pt;mso-wrap-distance-top:0;mso-wrap-distance-right:9pt;mso-wrap-distance-bottom:0;mso-position-horizontal:absolute;mso-position-horizontal-relative:text;mso-position-vertical:absolute;mso-position-vertical-relative:text;mso-width-percent:0;mso-height-percent:0;mso-width-relative:margin;mso-height-relative:margin;v-text-anchor:top" o:gfxdata="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" filled="f" stroked="f">
+              <v:shape id="Text Box 65" o:spid="_x0000_s1071" type="#_x0000_t202" style="position:absolute;margin-left:198pt;margin-top:5.3pt;width:54pt;height:18pt;z-index:251750400;visibility:visible;mso-wrap-style:square;mso-width-percent:0;mso-height-percent:0;mso-wrap-distance-left:9pt;mso-wrap-distance-top:0;mso-wrap-distance-right:9pt;mso-wrap-distance-bottom:0;mso-position-horizontal:absolute;mso-position-horizontal-relative:text;mso-position-vertical:absolute;mso-position-vertical-relative:text;mso-width-percent:0;mso-height-percent:0;mso-width-relative:margin;mso-height-relative:margin;v-text-anchor:top" o:gfxdata="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" filled="f" stroked="f">
                 <v:textbox>
                   <w:txbxContent>
                     <w:p>
@@ -9953,7 +10692,7 @@
           </mc:Choice>
           <mc:Fallback>
             <w:pict>
-              <v:shape id="Text Box 66" o:spid="_x0000_s1059" type="#_x0000_t202" style="position:absolute;margin-left:110.25pt;margin-top:7.4pt;width:63pt;height:18pt;z-index:251755520;visibility:visible;mso-wrap-style:square;mso-width-percent:0;mso-height-percent:0;mso-wrap-distance-left:9pt;mso-wrap-distance-top:0;mso-wrap-distance-right:9pt;mso-wrap-distance-bottom:0;mso-position-horizontal:absolute;mso-position-horizontal-relative:text;mso-position-vertical:absolute;mso-position-vertical-relative:text;mso-width-percent:0;mso-height-percent:0;mso-width-relative:margin;mso-height-relative:margin;v-text-anchor:top" o:gfxdata="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" filled="f" stroked="f">
+              <v:shape id="Text Box 66" o:spid="_x0000_s1072" type="#_x0000_t202" style="position:absolute;margin-left:110.25pt;margin-top:7.4pt;width:63pt;height:18pt;z-index:251755520;visibility:visible;mso-wrap-style:square;mso-width-percent:0;mso-height-percent:0;mso-wrap-distance-left:9pt;mso-wrap-distance-top:0;mso-wrap-distance-right:9pt;mso-wrap-distance-bottom:0;mso-position-horizontal:absolute;mso-position-horizontal-relative:text;mso-position-vertical:absolute;mso-position-vertical-relative:text;mso-width-percent:0;mso-height-percent:0;mso-width-relative:margin;mso-height-relative:margin;v-text-anchor:top" o:gfxdata="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" filled="f" stroked="f">
                 <v:textbox>
                   <w:txbxContent>
                     <w:p>
@@ -10071,7 +10810,7 @@
           </mc:Choice>
           <mc:Fallback>
             <w:pict>
-              <v:shape id="Text Box 67" o:spid="_x0000_s1060" type="#_x0000_t202" style="position:absolute;margin-left:252pt;margin-top:9.4pt;width:54pt;height:18pt;z-index:251754496;visibility:visible;mso-wrap-style:square;mso-width-percent:0;mso-height-percent:0;mso-wrap-distance-left:9pt;mso-wrap-distance-top:0;mso-wrap-distance-right:9pt;mso-wrap-distance-bottom:0;mso-position-horizontal:absolute;mso-position-horizontal-relative:text;mso-position-vertical:absolute;mso-position-vertical-relative:text;mso-width-percent:0;mso-height-percent:0;mso-width-relative:margin;mso-height-relative:margin;v-text-anchor:top" o:gfxdata="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" filled="f" stroked="f">
+              <v:shape id="Text Box 67" o:spid="_x0000_s1073" type="#_x0000_t202" style="position:absolute;margin-left:252pt;margin-top:9.4pt;width:54pt;height:18pt;z-index:251754496;visibility:visible;mso-wrap-style:square;mso-width-percent:0;mso-height-percent:0;mso-wrap-distance-left:9pt;mso-wrap-distance-top:0;mso-wrap-distance-right:9pt;mso-wrap-distance-bottom:0;mso-position-horizontal:absolute;mso-position-horizontal-relative:text;mso-position-vertical:absolute;mso-position-vertical-relative:text;mso-width-percent:0;mso-height-percent:0;mso-width-relative:margin;mso-height-relative:margin;v-text-anchor:top" o:gfxdata="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" filled="f" stroked="f">
                 <v:textbox>
                   <w:txbxContent>
                     <w:p>
@@ -10371,7 +11110,7 @@
           </mc:Choice>
           <mc:Fallback>
             <w:pict>
-              <v:shape id="Text Box 70" o:spid="_x0000_s1061" type="#_x0000_t202" style="position:absolute;margin-left:54pt;margin-top:4.45pt;width:117pt;height:18.35pt;z-index:251748352;visibility:visible;mso-wrap-style:square;mso-width-percent:0;mso-height-percent:0;mso-wrap-distance-left:9pt;mso-wrap-distance-top:0;mso-wrap-distance-right:9pt;mso-wrap-distance-bottom:0;mso-position-horizontal:absolute;mso-position-horizontal-relative:text;mso-position-vertical:absolute;mso-position-vertical-relative:text;mso-width-percent:0;mso-height-percent:0;mso-width-relative:margin;mso-height-relative:margin;v-text-anchor:top" o:gfxdata="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" filled="f" strokecolor="black [3213]">
+              <v:shape id="Text Box 70" o:spid="_x0000_s1074" type="#_x0000_t202" style="position:absolute;margin-left:54pt;margin-top:4.45pt;width:117pt;height:18.35pt;z-index:251748352;visibility:visible;mso-wrap-style:square;mso-width-percent:0;mso-height-percent:0;mso-wrap-distance-left:9pt;mso-wrap-distance-top:0;mso-wrap-distance-right:9pt;mso-wrap-distance-bottom:0;mso-position-horizontal:absolute;mso-position-horizontal-relative:text;mso-position-vertical:absolute;mso-position-vertical-relative:text;mso-width-percent:0;mso-height-percent:0;mso-width-relative:margin;mso-height-relative:margin;v-text-anchor:top" o:gfxdata="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" filled="f" strokecolor="black [3213]">
                 <v:textbox>
                   <w:txbxContent>
                     <w:p>
@@ -10508,7 +11247,7 @@
           </mc:Choice>
           <mc:Fallback>
             <w:pict>
-              <v:shape id="Text Box 71" o:spid="_x0000_s1062" type="#_x0000_t202" style="position:absolute;margin-left:243pt;margin-top:4.8pt;width:117pt;height:18pt;z-index:251752448;visibility:visible;mso-wrap-style:square;mso-width-percent:0;mso-height-percent:0;mso-wrap-distance-left:9pt;mso-wrap-distance-top:0;mso-wrap-distance-right:9pt;mso-wrap-distance-bottom:0;mso-position-horizontal:absolute;mso-position-horizontal-relative:text;mso-position-vertical:absolute;mso-position-vertical-relative:text;mso-width-percent:0;mso-height-percent:0;mso-width-relative:margin;mso-height-relative:margin;v-text-anchor:top" o:gfxdata="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" filled="f" strokecolor="black [3213]">
+              <v:shape id="Text Box 71" o:spid="_x0000_s1075" type="#_x0000_t202" style="position:absolute;margin-left:243pt;margin-top:4.8pt;width:117pt;height:18pt;z-index:251752448;visibility:visible;mso-wrap-style:square;mso-width-percent:0;mso-height-percent:0;mso-wrap-distance-left:9pt;mso-wrap-distance-top:0;mso-wrap-distance-right:9pt;mso-wrap-distance-bottom:0;mso-position-horizontal:absolute;mso-position-horizontal-relative:text;mso-position-vertical:absolute;mso-position-vertical-relative:text;mso-width-percent:0;mso-height-percent:0;mso-width-relative:margin;mso-height-relative:margin;v-text-anchor:top" o:gfxdata="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" filled="f" strokecolor="black [3213]">
                 <v:textbox>
                   <w:txbxContent>
                     <w:p>
@@ -10883,7 +11622,7 @@
           </mc:Choice>
           <mc:Fallback>
             <w:pict>
-              <v:shape id="Text Box 75" o:spid="_x0000_s1063" type="#_x0000_t202" style="position:absolute;margin-left:32.9pt;margin-top:49.2pt;width:27pt;height:18pt;z-index:251767808;visibility:visible;mso-wrap-style:square;mso-width-percent:0;mso-height-percent:0;mso-wrap-distance-left:9pt;mso-wrap-distance-top:0;mso-wrap-distance-right:9pt;mso-wrap-distance-bottom:0;mso-position-horizontal:absolute;mso-position-horizontal-relative:text;mso-position-vertical:absolute;mso-position-vertical-relative:text;mso-width-percent:0;mso-height-percent:0;mso-width-relative:margin;mso-height-relative:margin;v-text-anchor:top" o:gfxdata="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" filled="f" stroked="f">
+              <v:shape id="Text Box 75" o:spid="_x0000_s1076" type="#_x0000_t202" style="position:absolute;margin-left:32.9pt;margin-top:49.2pt;width:27pt;height:18pt;z-index:251767808;visibility:visible;mso-wrap-style:square;mso-width-percent:0;mso-height-percent:0;mso-wrap-distance-left:9pt;mso-wrap-distance-top:0;mso-wrap-distance-right:9pt;mso-wrap-distance-bottom:0;mso-position-horizontal:absolute;mso-position-horizontal-relative:text;mso-position-vertical:absolute;mso-position-vertical-relative:text;mso-width-percent:0;mso-height-percent:0;mso-width-relative:margin;mso-height-relative:margin;v-text-anchor:top" o:gfxdata="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" filled="f" stroked="f">
                 <v:textbox>
                   <w:txbxContent>
                     <w:p>
@@ -11092,7 +11831,7 @@
           </mc:Choice>
           <mc:Fallback>
             <w:pict>
-              <v:shape id="Text Box 77" o:spid="_x0000_s1064" type="#_x0000_t202" style="position:absolute;margin-left:-17.95pt;margin-top:76.2pt;width:99pt;height:18.35pt;z-index:251766784;visibility:visible;mso-wrap-style:square;mso-width-percent:0;mso-height-percent:0;mso-wrap-distance-left:9pt;mso-wrap-distance-top:0;mso-wrap-distance-right:9pt;mso-wrap-distance-bottom:0;mso-position-horizontal:absolute;mso-position-horizontal-relative:text;mso-position-vertical:absolute;mso-position-vertical-relative:text;mso-width-percent:0;mso-height-percent:0;mso-width-relative:margin;mso-height-relative:margin;v-text-anchor:top" o:gfxdata="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" filled="f" strokecolor="black [3213]">
+              <v:shape id="Text Box 77" o:spid="_x0000_s1077" type="#_x0000_t202" style="position:absolute;margin-left:-17.95pt;margin-top:76.2pt;width:99pt;height:18.35pt;z-index:251766784;visibility:visible;mso-wrap-style:square;mso-width-percent:0;mso-height-percent:0;mso-wrap-distance-left:9pt;mso-wrap-distance-top:0;mso-wrap-distance-right:9pt;mso-wrap-distance-bottom:0;mso-position-horizontal:absolute;mso-position-horizontal-relative:text;mso-position-vertical:absolute;mso-position-vertical-relative:text;mso-width-percent:0;mso-height-percent:0;mso-width-relative:margin;mso-height-relative:margin;v-text-anchor:top" o:gfxdata="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" filled="f" strokecolor="black [3213]">
                 <v:textbox>
                   <w:txbxContent>
                     <w:p>
@@ -11228,7 +11967,7 @@
           </mc:Choice>
           <mc:Fallback>
             <w:pict>
-              <v:shape id="Text Box 78" o:spid="_x0000_s1065" type="#_x0000_t202" style="position:absolute;margin-left:252pt;margin-top:4.2pt;width:27pt;height:18pt;z-index:251764736;visibility:visible;mso-wrap-style:square;mso-width-percent:0;mso-height-percent:0;mso-wrap-distance-left:9pt;mso-wrap-distance-top:0;mso-wrap-distance-right:9pt;mso-wrap-distance-bottom:0;mso-position-horizontal:absolute;mso-position-horizontal-relative:text;mso-position-vertical:absolute;mso-position-vertical-relative:text;mso-width-percent:0;mso-height-percent:0;mso-width-relative:margin;mso-height-relative:margin;v-text-anchor:top" o:gfxdata="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" filled="f" stroked="f">
+              <v:shape id="Text Box 78" o:spid="_x0000_s1078" type="#_x0000_t202" style="position:absolute;margin-left:252pt;margin-top:4.2pt;width:27pt;height:18pt;z-index:251764736;visibility:visible;mso-wrap-style:square;mso-width-percent:0;mso-height-percent:0;mso-wrap-distance-left:9pt;mso-wrap-distance-top:0;mso-wrap-distance-right:9pt;mso-wrap-distance-bottom:0;mso-position-horizontal:absolute;mso-position-horizontal-relative:text;mso-position-vertical:absolute;mso-position-vertical-relative:text;mso-width-percent:0;mso-height-percent:0;mso-width-relative:margin;mso-height-relative:margin;v-text-anchor:top" o:gfxdata="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" filled="f" stroked="f">
                 <v:textbox>
                   <w:txbxContent>
                     <w:p>
@@ -11362,7 +12101,7 @@
           </mc:Choice>
           <mc:Fallback>
             <w:pict>
-              <v:shape id="Text Box 79" o:spid="_x0000_s1066" type="#_x0000_t202" style="position:absolute;margin-left:117pt;margin-top:4.2pt;width:27pt;height:18pt;z-index:251763712;visibility:visible;mso-wrap-style:square;mso-width-percent:0;mso-height-percent:0;mso-wrap-distance-left:9pt;mso-wrap-distance-top:0;mso-wrap-distance-right:9pt;mso-wrap-distance-bottom:0;mso-position-horizontal:absolute;mso-position-horizontal-relative:text;mso-position-vertical:absolute;mso-position-vertical-relative:text;mso-width-percent:0;mso-height-percent:0;mso-width-relative:margin;mso-height-relative:margin;v-text-anchor:top" o:gfxdata="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" filled="f" stroked="f">
+              <v:shape id="Text Box 79" o:spid="_x0000_s1079" type="#_x0000_t202" style="position:absolute;margin-left:117pt;margin-top:4.2pt;width:27pt;height:18pt;z-index:251763712;visibility:visible;mso-wrap-style:square;mso-width-percent:0;mso-height-percent:0;mso-wrap-distance-left:9pt;mso-wrap-distance-top:0;mso-wrap-distance-right:9pt;mso-wrap-distance-bottom:0;mso-position-horizontal:absolute;mso-position-horizontal-relative:text;mso-position-vertical:absolute;mso-position-vertical-relative:text;mso-width-percent:0;mso-height-percent:0;mso-width-relative:margin;mso-height-relative:margin;v-text-anchor:top" o:gfxdata="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" filled="f" stroked="f">
                 <v:textbox>
                   <w:txbxContent>
                     <w:p>
@@ -11496,7 +12235,7 @@
           </mc:Choice>
           <mc:Fallback>
             <w:pict>
-              <v:shape id="Text Box 80" o:spid="_x0000_s1067" type="#_x0000_t202" style="position:absolute;margin-left:36pt;margin-top:4.2pt;width:27pt;height:18pt;z-index:251762688;visibility:visible;mso-wrap-style:square;mso-width-percent:0;mso-height-percent:0;mso-wrap-distance-left:9pt;mso-wrap-distance-top:0;mso-wrap-distance-right:9pt;mso-wrap-distance-bottom:0;mso-position-horizontal:absolute;mso-position-horizontal-relative:text;mso-position-vertical:absolute;mso-position-vertical-relative:text;mso-width-percent:0;mso-height-percent:0;mso-width-relative:margin;mso-height-relative:margin;v-text-anchor:top" o:gfxdata="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" filled="f" stroked="f">
+              <v:shape id="Text Box 80" o:spid="_x0000_s1080" type="#_x0000_t202" style="position:absolute;margin-left:36pt;margin-top:4.2pt;width:27pt;height:18pt;z-index:251762688;visibility:visible;mso-wrap-style:square;mso-width-percent:0;mso-height-percent:0;mso-wrap-distance-left:9pt;mso-wrap-distance-top:0;mso-wrap-distance-right:9pt;mso-wrap-distance-bottom:0;mso-position-horizontal:absolute;mso-position-horizontal-relative:text;mso-position-vertical:absolute;mso-position-vertical-relative:text;mso-width-percent:0;mso-height-percent:0;mso-width-relative:margin;mso-height-relative:margin;v-text-anchor:top" o:gfxdata="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" filled="f" stroked="f">
                 <v:textbox>
                   <w:txbxContent>
                     <w:p>
@@ -11630,7 +12369,7 @@
           </mc:Choice>
           <mc:Fallback>
             <w:pict>
-              <v:shape id="Text Box 81" o:spid="_x0000_s1068" type="#_x0000_t202" style="position:absolute;margin-left:261pt;margin-top:31.2pt;width:99pt;height:18.35pt;z-index:251761664;visibility:visible;mso-wrap-style:square;mso-width-percent:0;mso-height-percent:0;mso-wrap-distance-left:9pt;mso-wrap-distance-top:0;mso-wrap-distance-right:9pt;mso-wrap-distance-bottom:0;mso-position-horizontal:absolute;mso-position-horizontal-relative:text;mso-position-vertical:absolute;mso-position-vertical-relative:text;mso-width-percent:0;mso-height-percent:0;mso-width-relative:margin;mso-height-relative:margin;v-text-anchor:top" o:gfxdata="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" filled="f" strokecolor="black [3213]">
+              <v:shape id="Text Box 81" o:spid="_x0000_s1081" type="#_x0000_t202" style="position:absolute;margin-left:261pt;margin-top:31.2pt;width:99pt;height:18.35pt;z-index:251761664;visibility:visible;mso-wrap-style:square;mso-width-percent:0;mso-height-percent:0;mso-wrap-distance-left:9pt;mso-wrap-distance-top:0;mso-wrap-distance-right:9pt;mso-wrap-distance-bottom:0;mso-position-horizontal:absolute;mso-position-horizontal-relative:text;mso-position-vertical:absolute;mso-position-vertical-relative:text;mso-width-percent:0;mso-height-percent:0;mso-width-relative:margin;mso-height-relative:margin;v-text-anchor:top" o:gfxdata="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" filled="f" strokecolor="black [3213]">
                 <v:textbox>
                   <w:txbxContent>
                     <w:p>
@@ -11766,7 +12505,7 @@
           </mc:Choice>
           <mc:Fallback>
             <w:pict>
-              <v:shape id="Text Box 82" o:spid="_x0000_s1069" type="#_x0000_t202" style="position:absolute;margin-left:117pt;margin-top:31.2pt;width:99pt;height:18.35pt;z-index:251760640;visibility:visible;mso-wrap-style:square;mso-width-percent:0;mso-height-percent:0;mso-wrap-distance-left:9pt;mso-wrap-distance-top:0;mso-wrap-distance-right:9pt;mso-wrap-distance-bottom:0;mso-position-horizontal:absolute;mso-position-horizontal-relative:text;mso-position-vertical:absolute;mso-position-vertical-relative:text;mso-width-percent:0;mso-height-percent:0;mso-width-relative:margin;mso-height-relative:margin;v-text-anchor:top" o:gfxdata="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" filled="f" strokecolor="black [3213]">
+              <v:shape id="Text Box 82" o:spid="_x0000_s1082" type="#_x0000_t202" style="position:absolute;margin-left:117pt;margin-top:31.2pt;width:99pt;height:18.35pt;z-index:251760640;visibility:visible;mso-wrap-style:square;mso-width-percent:0;mso-height-percent:0;mso-wrap-distance-left:9pt;mso-wrap-distance-top:0;mso-wrap-distance-right:9pt;mso-wrap-distance-bottom:0;mso-position-horizontal:absolute;mso-position-horizontal-relative:text;mso-position-vertical:absolute;mso-position-vertical-relative:text;mso-width-percent:0;mso-height-percent:0;mso-width-relative:margin;mso-height-relative:margin;v-text-anchor:top" o:gfxdata="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" filled="f" strokecolor="black [3213]">
                 <v:textbox>
                   <w:txbxContent>
                     <w:p>
@@ -11902,7 +12641,7 @@
           </mc:Choice>
           <mc:Fallback>
             <w:pict>
-              <v:shape id="Text Box 83" o:spid="_x0000_s1070" type="#_x0000_t202" style="position:absolute;margin-left:-17.95pt;margin-top:31.2pt;width:99pt;height:18.35pt;z-index:251759616;visibility:visible;mso-wrap-style:square;mso-width-percent:0;mso-height-percent:0;mso-wrap-distance-left:9pt;mso-wrap-distance-top:0;mso-wrap-distance-right:9pt;mso-wrap-distance-bottom:0;mso-position-horizontal:absolute;mso-position-horizontal-relative:text;mso-position-vertical:absolute;mso-position-vertical-relative:text;mso-width-percent:0;mso-height-percent:0;mso-width-relative:margin;mso-height-relative:margin;v-text-anchor:top" o:gfxdata="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" filled="f" strokecolor="black [3213]">
+              <v:shape id="Text Box 83" o:spid="_x0000_s1083" type="#_x0000_t202" style="position:absolute;margin-left:-17.95pt;margin-top:31.2pt;width:99pt;height:18.35pt;z-index:251759616;visibility:visible;mso-wrap-style:square;mso-width-percent:0;mso-height-percent:0;mso-wrap-distance-left:9pt;mso-wrap-distance-top:0;mso-wrap-distance-right:9pt;mso-wrap-distance-bottom:0;mso-position-horizontal:absolute;mso-position-horizontal-relative:text;mso-position-vertical:absolute;mso-position-vertical-relative:text;mso-width-percent:0;mso-height-percent:0;mso-width-relative:margin;mso-height-relative:margin;v-text-anchor:top" o:gfxdata="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" filled="f" strokecolor="black [3213]">
                 <v:textbox>
                   <w:txbxContent>
                     <w:p>
@@ -12113,7 +12852,6 @@
           <w:b/>
           <w:u w:val="single"/>
         </w:rPr>
-        <w:lastRenderedPageBreak/>
         <w:t>MCMC Algorithm settings</w:t>
       </w:r>
     </w:p>
@@ -13114,13 +13852,12 @@
       </w:pPr>
     </w:p>
     <w:sectPr>
-      <w:footerReference w:type="even" r:id="rId10"/>
-      <w:footerReference w:type="default" r:id="rId11"/>
+      <w:footerReference w:type="even" r:id="rId11"/>
+      <w:footerReference w:type="default" r:id="rId12"/>
       <w:pgSz w:w="11900" w:h="16840"/>
       <w:pgMar w:top="1440" w:right="1800" w:bottom="1440" w:left="1800" w:header="708" w:footer="708" w:gutter="0"/>
       <w:cols w:space="708"/>
       <w:docGrid w:linePitch="360"/>
-      <w:printerSettings r:id="rId12"/>
     </w:sectPr>
   </w:body>
 </w:document>
@@ -14809,7 +15546,6 @@
   <w:style w:type="character" w:default="1" w:styleId="DefaultParagraphFont">
     <w:name w:val="Default Paragraph Font"/>
     <w:uiPriority w:val="1"/>
-    <w:semiHidden/>
     <w:unhideWhenUsed/>
   </w:style>
   <w:style w:type="table" w:default="1" w:styleId="TableNormal">
@@ -15085,7 +15821,6 @@
   <w:style w:type="character" w:default="1" w:styleId="DefaultParagraphFont">
     <w:name w:val="Default Paragraph Font"/>
     <w:uiPriority w:val="1"/>
-    <w:semiHidden/>
     <w:unhideWhenUsed/>
   </w:style>
   <w:style w:type="table" w:default="1" w:styleId="TableNormal">
@@ -15527,7 +16262,7 @@
 </file>
 
 <file path=customXml/itemProps1.xml><?xml version="1.0" encoding="utf-8"?>
-<ds:datastoreItem xmlns:ds="http://schemas.openxmlformats.org/officeDocument/2006/customXml" ds:itemID="{D076FE7F-6566-CC41-9485-C17F9E79648E}">
+<ds:datastoreItem xmlns:ds="http://schemas.openxmlformats.org/officeDocument/2006/customXml" ds:itemID="{F0086B7C-EA9D-3947-96A9-CAE64E72DA46}">
   <ds:schemaRefs>
     <ds:schemaRef ds:uri="http://schemas.openxmlformats.org/officeDocument/2006/bibliography"/>
   </ds:schemaRefs>

</xml_diff>

<commit_message>
Updating for Min SDs
</commit_message>
<xml_diff>
--- a/Instruction_files/Carbon_balance_model_instruction.docx
+++ b/Instruction_files/Carbon_balance_model_instruction.docx
@@ -2247,8 +2247,6 @@
         </w:rPr>
         <w:t xml:space="preserve"> </w:t>
       </w:r>
-      <w:bookmarkStart w:id="0" w:name="_GoBack"/>
-      <w:bookmarkEnd w:id="0"/>
       <w:r>
         <w:rPr>
           <w:rFonts w:ascii="Times New Roman" w:hAnsi="Times New Roman" w:cs="Times New Roman"/>
@@ -4599,7 +4597,7 @@
                                       </pic:cNvPicPr>
                                     </pic:nvPicPr>
                                     <pic:blipFill>
-                                      <a:blip r:embed="rId9">
+                                      <a:blip r:embed="rId10">
                                         <a:extLst>
                                           <a:ext uri="{28A0092B-C50C-407E-A947-70E740481C1C}">
                                             <a14:useLocalDpi xmlns:a14="http://schemas.microsoft.com/office/drawing/2010/main" val="0"/>
@@ -5135,7 +5133,6 @@
     </w:p>
     <w:p>
       <w:pPr>
-        <w:jc w:val="center"/>
         <w:rPr>
           <w:rFonts w:ascii="Times New Roman" w:hAnsi="Times New Roman" w:cs="Times New Roman"/>
           <w:b/>
@@ -5147,6 +5144,235 @@
       <w:pPr>
         <w:rPr>
           <w:rFonts w:ascii="Times New Roman" w:hAnsi="Times New Roman" w:cs="Times New Roman"/>
+          <w:u w:val="single"/>
+        </w:rPr>
+      </w:pPr>
+      <w:r>
+        <w:rPr>
+          <w:rFonts w:ascii="Times New Roman" w:hAnsi="Times New Roman" w:cs="Times New Roman"/>
+          <w:u w:val="single"/>
+        </w:rPr>
+        <w:t>Estimate Y:</w:t>
+      </w:r>
+    </w:p>
+    <w:p>
+      <w:pPr>
+        <w:rPr>
+          <w:rFonts w:ascii="Times New Roman" w:hAnsi="Times New Roman" w:cs="Times New Roman"/>
+        </w:rPr>
+      </w:pPr>
+      <w:r>
+        <w:rPr>
+          <w:rFonts w:ascii="Times New Roman" w:hAnsi="Times New Roman" w:cs="Times New Roman"/>
+        </w:rPr>
+        <w:t xml:space="preserve">C.in = </w:t>
+      </w:r>
+      <w:r>
+        <w:rPr>
+          <w:rFonts w:ascii="Times New Roman" w:hAnsi="Times New Roman" w:cs="Times New Roman"/>
+        </w:rPr>
+        <w:t>Sum of GPP</w:t>
+      </w:r>
+    </w:p>
+    <w:p>
+      <w:pPr>
+        <w:rPr>
+          <w:rFonts w:ascii="Times New Roman" w:hAnsi="Times New Roman" w:cs="Times New Roman"/>
+        </w:rPr>
+      </w:pPr>
+    </w:p>
+    <w:p>
+      <w:pPr>
+        <w:rPr>
+          <w:rFonts w:ascii="Times New Roman" w:hAnsi="Times New Roman" w:cs="Times New Roman"/>
+        </w:rPr>
+      </w:pPr>
+      <w:r>
+        <w:rPr>
+          <w:rFonts w:ascii="Times New Roman" w:hAnsi="Times New Roman" w:cs="Times New Roman"/>
+        </w:rPr>
+        <w:t>resp.sum = sum(data$Rd) * (mean(Mleaf) + mean(Mstem) + mean(Mroot))</w:t>
+      </w:r>
+    </w:p>
+    <w:p>
+      <w:pPr>
+        <w:rPr>
+          <w:rFonts w:ascii="Times New Roman" w:hAnsi="Times New Roman" w:cs="Times New Roman"/>
+        </w:rPr>
+      </w:pPr>
+      <w:r>
+        <w:rPr>
+          <w:rFonts w:ascii="Times New Roman" w:hAnsi="Times New Roman" w:cs="Times New Roman"/>
+        </w:rPr>
+        <w:t xml:space="preserve">Cpool.sum = </w:t>
+      </w:r>
+      <w:r>
+        <w:rPr>
+          <w:rFonts w:ascii="Times New Roman" w:hAnsi="Times New Roman" w:cs="Times New Roman"/>
+        </w:rPr>
+        <w:t xml:space="preserve">Total </w:t>
+      </w:r>
+      <w:r>
+        <w:rPr>
+          <w:rFonts w:ascii="Times New Roman" w:hAnsi="Times New Roman" w:cs="Times New Roman"/>
+        </w:rPr>
+        <w:t>Mleaf</w:t>
+      </w:r>
+      <w:r>
+        <w:rPr>
+          <w:rFonts w:ascii="Times New Roman" w:hAnsi="Times New Roman" w:cs="Times New Roman"/>
+        </w:rPr>
+        <w:t xml:space="preserve"> </w:t>
+      </w:r>
+      <w:r>
+        <w:rPr>
+          <w:rFonts w:ascii="Times New Roman" w:hAnsi="Times New Roman" w:cs="Times New Roman"/>
+        </w:rPr>
+        <w:t xml:space="preserve">+ </w:t>
+      </w:r>
+      <w:r>
+        <w:rPr>
+          <w:rFonts w:ascii="Times New Roman" w:hAnsi="Times New Roman" w:cs="Times New Roman"/>
+        </w:rPr>
+        <w:t xml:space="preserve">Total </w:t>
+      </w:r>
+      <w:r>
+        <w:rPr>
+          <w:rFonts w:ascii="Times New Roman" w:hAnsi="Times New Roman" w:cs="Times New Roman"/>
+        </w:rPr>
+        <w:t>Mstem</w:t>
+      </w:r>
+      <w:r>
+        <w:rPr>
+          <w:rFonts w:ascii="Times New Roman" w:hAnsi="Times New Roman" w:cs="Times New Roman"/>
+        </w:rPr>
+        <w:t xml:space="preserve"> </w:t>
+      </w:r>
+      <w:r>
+        <w:rPr>
+          <w:rFonts w:ascii="Times New Roman" w:hAnsi="Times New Roman" w:cs="Times New Roman"/>
+        </w:rPr>
+        <w:t xml:space="preserve">+ </w:t>
+      </w:r>
+      <w:r>
+        <w:rPr>
+          <w:rFonts w:ascii="Times New Roman" w:hAnsi="Times New Roman" w:cs="Times New Roman"/>
+        </w:rPr>
+        <w:t xml:space="preserve">Total </w:t>
+      </w:r>
+      <w:r>
+        <w:rPr>
+          <w:rFonts w:ascii="Times New Roman" w:hAnsi="Times New Roman" w:cs="Times New Roman"/>
+        </w:rPr>
+        <w:t>Mroot</w:t>
+      </w:r>
+    </w:p>
+    <w:p>
+      <w:pPr>
+        <w:rPr>
+          <w:rFonts w:ascii="Times New Roman" w:hAnsi="Times New Roman" w:cs="Times New Roman"/>
+        </w:rPr>
+      </w:pPr>
+      <w:r>
+        <w:rPr>
+          <w:rFonts w:ascii="Times New Roman" w:hAnsi="Times New Roman" w:cs="Times New Roman"/>
+        </w:rPr>
+        <w:t>Clit = sum(sf) * (mean(Mleaf))</w:t>
+      </w:r>
+    </w:p>
+    <w:p>
+      <w:pPr>
+        <w:rPr>
+          <w:rFonts w:ascii="Times New Roman" w:hAnsi="Times New Roman" w:cs="Times New Roman"/>
+        </w:rPr>
+      </w:pPr>
+    </w:p>
+    <w:p>
+      <w:pPr>
+        <w:rPr>
+          <w:rFonts w:ascii="Times New Roman" w:hAnsi="Times New Roman" w:cs="Times New Roman"/>
+        </w:rPr>
+      </w:pPr>
+      <w:r>
+        <w:rPr>
+          <w:rFonts w:ascii="Times New Roman" w:hAnsi="Times New Roman" w:cs="Times New Roman"/>
+        </w:rPr>
+        <w:t>C.out = resp.sum</w:t>
+      </w:r>
+      <w:r>
+        <w:rPr>
+          <w:rFonts w:ascii="Times New Roman" w:hAnsi="Times New Roman" w:cs="Times New Roman"/>
+        </w:rPr>
+        <w:t xml:space="preserve"> + (Cpool.sum + Clit) / (1-Y) + Total </w:t>
+      </w:r>
+      <w:r>
+        <w:rPr>
+          <w:rFonts w:ascii="Times New Roman" w:hAnsi="Times New Roman" w:cs="Times New Roman"/>
+        </w:rPr>
+        <w:t>Cstorage</w:t>
+      </w:r>
+    </w:p>
+    <w:p>
+      <w:pPr>
+        <w:rPr>
+          <w:rFonts w:ascii="Times New Roman" w:hAnsi="Times New Roman" w:cs="Times New Roman"/>
+        </w:rPr>
+      </w:pPr>
+    </w:p>
+    <w:p>
+      <w:pPr>
+        <w:rPr>
+          <w:rFonts w:ascii="Times New Roman" w:hAnsi="Times New Roman" w:cs="Times New Roman"/>
+        </w:rPr>
+      </w:pPr>
+      <w:r>
+        <w:rPr>
+          <w:rFonts w:ascii="Times New Roman" w:hAnsi="Times New Roman" w:cs="Times New Roman"/>
+        </w:rPr>
+        <w:t xml:space="preserve">Y = 1 - (resp.sum + (Cpool.sum + Clit)) / </w:t>
+      </w:r>
+      <w:r>
+        <w:rPr>
+          <w:rFonts w:ascii="Times New Roman" w:hAnsi="Times New Roman" w:cs="Times New Roman"/>
+        </w:rPr>
+        <w:t>(</w:t>
+      </w:r>
+      <w:r>
+        <w:rPr>
+          <w:rFonts w:ascii="Times New Roman" w:hAnsi="Times New Roman" w:cs="Times New Roman"/>
+        </w:rPr>
+        <w:t>Sum of GPP</w:t>
+      </w:r>
+      <w:r>
+        <w:rPr>
+          <w:rFonts w:ascii="Times New Roman" w:hAnsi="Times New Roman" w:cs="Times New Roman"/>
+        </w:rPr>
+        <w:t xml:space="preserve"> -</w:t>
+      </w:r>
+      <w:r>
+        <w:rPr>
+          <w:rFonts w:ascii="Times New Roman" w:hAnsi="Times New Roman" w:cs="Times New Roman"/>
+        </w:rPr>
+        <w:t xml:space="preserve"> Total </w:t>
+      </w:r>
+      <w:r>
+        <w:rPr>
+          <w:rFonts w:ascii="Times New Roman" w:hAnsi="Times New Roman" w:cs="Times New Roman"/>
+        </w:rPr>
+        <w:t>Cstorage</w:t>
+      </w:r>
+      <w:r>
+        <w:rPr>
+          <w:rFonts w:ascii="Times New Roman" w:hAnsi="Times New Roman" w:cs="Times New Roman"/>
+        </w:rPr>
+        <w:t>)</w:t>
+      </w:r>
+    </w:p>
+    <w:p>
+      <w:pPr>
+        <w:jc w:val="center"/>
+        <w:rPr>
+          <w:rFonts w:ascii="Times New Roman" w:hAnsi="Times New Roman" w:cs="Times New Roman"/>
           <w:b/>
           <w:u w:val="single"/>
         </w:rPr>
@@ -5154,27 +5380,55 @@
     </w:p>
     <w:p>
       <w:pPr>
-        <w:jc w:val="center"/>
         <w:rPr>
           <w:rFonts w:ascii="Times New Roman" w:hAnsi="Times New Roman" w:cs="Times New Roman"/>
           <w:b/>
           <w:u w:val="single"/>
         </w:rPr>
       </w:pPr>
-      <w:r>
+    </w:p>
+    <w:p>
+      <w:pPr>
         <w:rPr>
           <w:rFonts w:ascii="Times New Roman" w:hAnsi="Times New Roman" w:cs="Times New Roman"/>
           <w:b/>
           <w:u w:val="single"/>
         </w:rPr>
-        <w:t xml:space="preserve">Processing the </w:t>
-      </w:r>
+      </w:pPr>
       <w:r>
         <w:rPr>
           <w:rFonts w:ascii="Times New Roman" w:hAnsi="Times New Roman" w:cs="Times New Roman"/>
           <w:b/>
           <w:u w:val="single"/>
         </w:rPr>
+        <w:br w:type="page"/>
+      </w:r>
+    </w:p>
+    <w:p>
+      <w:pPr>
+        <w:jc w:val="center"/>
+        <w:rPr>
+          <w:rFonts w:ascii="Times New Roman" w:hAnsi="Times New Roman" w:cs="Times New Roman"/>
+          <w:b/>
+          <w:u w:val="single"/>
+        </w:rPr>
+      </w:pPr>
+      <w:bookmarkStart w:id="0" w:name="_GoBack"/>
+      <w:bookmarkEnd w:id="0"/>
+      <w:r>
+        <w:rPr>
+          <w:rFonts w:ascii="Times New Roman" w:hAnsi="Times New Roman" w:cs="Times New Roman"/>
+          <w:b/>
+          <w:u w:val="single"/>
+        </w:rPr>
+        <w:t xml:space="preserve">Processing the </w:t>
+      </w:r>
+      <w:r>
+        <w:rPr>
+          <w:rFonts w:ascii="Times New Roman" w:hAnsi="Times New Roman" w:cs="Times New Roman"/>
+          <w:b/>
+          <w:u w:val="single"/>
+        </w:rPr>
         <w:t>raw data sets</w:t>
       </w:r>
     </w:p>
@@ -5219,7 +5473,7 @@
           <w:rFonts w:ascii="Times New Roman" w:hAnsi="Times New Roman" w:cs="Times New Roman"/>
         </w:rPr>
       </w:pPr>
-      <w:hyperlink r:id="rId10" w:history="1">
+      <w:hyperlink r:id="rId11" w:history="1">
         <w:r>
           <w:rPr>
             <w:rStyle w:val="Hyperlink"/>
@@ -13852,8 +14106,8 @@
       </w:pPr>
     </w:p>
     <w:sectPr>
-      <w:footerReference w:type="even" r:id="rId11"/>
-      <w:footerReference w:type="default" r:id="rId12"/>
+      <w:footerReference w:type="even" r:id="rId12"/>
+      <w:footerReference w:type="default" r:id="rId13"/>
       <w:pgSz w:w="11900" w:h="16840"/>
       <w:pgMar w:top="1440" w:right="1800" w:bottom="1440" w:left="1800" w:header="708" w:footer="708" w:gutter="0"/>
       <w:cols w:space="708"/>
@@ -15546,6 +15800,7 @@
   <w:style w:type="character" w:default="1" w:styleId="DefaultParagraphFont">
     <w:name w:val="Default Paragraph Font"/>
     <w:uiPriority w:val="1"/>
+    <w:semiHidden/>
     <w:unhideWhenUsed/>
   </w:style>
   <w:style w:type="table" w:default="1" w:styleId="TableNormal">
@@ -15821,6 +16076,7 @@
   <w:style w:type="character" w:default="1" w:styleId="DefaultParagraphFont">
     <w:name w:val="Default Paragraph Font"/>
     <w:uiPriority w:val="1"/>
+    <w:semiHidden/>
     <w:unhideWhenUsed/>
   </w:style>
   <w:style w:type="table" w:default="1" w:styleId="TableNormal">
@@ -16262,7 +16518,7 @@
 </file>
 
 <file path=customXml/itemProps1.xml><?xml version="1.0" encoding="utf-8"?>
-<ds:datastoreItem xmlns:ds="http://schemas.openxmlformats.org/officeDocument/2006/customXml" ds:itemID="{F0086B7C-EA9D-3947-96A9-CAE64E72DA46}">
+<ds:datastoreItem xmlns:ds="http://schemas.openxmlformats.org/officeDocument/2006/customXml" ds:itemID="{F81BF75A-457C-D448-8600-3084EFFC2886}">
   <ds:schemaRefs>
     <ds:schemaRef ds:uri="http://schemas.openxmlformats.org/officeDocument/2006/bibliography"/>
   </ds:schemaRefs>

</xml_diff>